<commit_message>
Update Tugas 3, Kelompok 5
</commit_message>
<xml_diff>
--- a/Tugas 3.docx
+++ b/Tugas 3.docx
@@ -2,6 +2,73 @@
 <file path=word/document.xml><?xml version="1.0" encoding="utf-8"?>
 <w:document xmlns:wpc="http://schemas.microsoft.com/office/word/2010/wordprocessingCanvas" xmlns:mc="http://schemas.openxmlformats.org/markup-compatibility/2006" xmlns:o="urn:schemas-microsoft-com:office:office" xmlns:r="http://schemas.openxmlformats.org/officeDocument/2006/relationships" xmlns:m="http://schemas.openxmlformats.org/officeDocument/2006/math" xmlns:v="urn:schemas-microsoft-com:vml" xmlns:wp14="http://schemas.microsoft.com/office/word/2010/wordprocessingDrawing" xmlns:wp="http://schemas.openxmlformats.org/drawingml/2006/wordprocessingDrawing" xmlns:w10="urn:schemas-microsoft-com:office:word" xmlns:w="http://schemas.openxmlformats.org/wordprocessingml/2006/main" xmlns:w14="http://schemas.microsoft.com/office/word/2010/wordml" xmlns:w15="http://schemas.microsoft.com/office/word/2012/wordml" xmlns:wpg="http://schemas.microsoft.com/office/word/2010/wordprocessingGroup" xmlns:wpi="http://schemas.microsoft.com/office/word/2010/wordprocessingInk" xmlns:wne="http://schemas.microsoft.com/office/word/2006/wordml" xmlns:wps="http://schemas.microsoft.com/office/word/2010/wordprocessingShape" mc:Ignorable="w14 w15 wp14">
   <w:body>
+    <w:p>
+      <w:pPr>
+        <w:rPr>
+          <w:noProof/>
+        </w:rPr>
+      </w:pPr>
+      <w:r>
+        <w:rPr>
+          <w:noProof/>
+        </w:rPr>
+        <w:t>PRAKTIKUM REKAYASA PERANGKAT LUNAK</w:t>
+      </w:r>
+    </w:p>
+    <w:p>
+      <w:pPr>
+        <w:rPr>
+          <w:noProof/>
+        </w:rPr>
+      </w:pPr>
+      <w:r>
+        <w:rPr>
+          <w:noProof/>
+        </w:rPr>
+        <w:t xml:space="preserve">TUGAS 3 </w:t>
+      </w:r>
+    </w:p>
+    <w:p>
+      <w:pPr>
+        <w:rPr>
+          <w:noProof/>
+        </w:rPr>
+      </w:pPr>
+      <w:r>
+        <w:rPr>
+          <w:noProof/>
+        </w:rPr>
+        <w:t>KELOMPOK 5</w:t>
+      </w:r>
+      <w:bookmarkStart w:id="0" w:name="_GoBack"/>
+      <w:bookmarkEnd w:id="0"/>
+    </w:p>
+    <w:p>
+      <w:pPr>
+        <w:rPr>
+          <w:noProof/>
+        </w:rPr>
+      </w:pPr>
+      <w:r>
+        <w:rPr>
+          <w:noProof/>
+        </w:rPr>
+        <w:t>RIFAZULRIZQA M / 1127050131</w:t>
+      </w:r>
+    </w:p>
+    <w:p>
+      <w:pPr>
+        <w:rPr>
+          <w:noProof/>
+        </w:rPr>
+      </w:pPr>
+      <w:r>
+        <w:rPr>
+          <w:noProof/>
+        </w:rPr>
+        <w:t>DESY FADLIATY AFYAMAN /1127050034</w:t>
+      </w:r>
+    </w:p>
     <w:p>
       <w:r>
         <w:rPr>
@@ -55,8 +122,6 @@
           </wp:inline>
         </w:drawing>
       </w:r>
-      <w:bookmarkStart w:id="0" w:name="_GoBack"/>
-      <w:bookmarkEnd w:id="0"/>
     </w:p>
     <w:p/>
     <w:p/>
@@ -140,10 +205,7 @@
           </w:tcPr>
           <w:p>
             <w:r>
-              <w:t>00</w:t>
-            </w:r>
-            <w:r>
-              <w:t>1</w:t>
+              <w:t>001</w:t>
             </w:r>
           </w:p>
         </w:tc>
@@ -166,7 +228,6 @@
                 <w:bCs/>
               </w:rPr>
             </w:pPr>
-            <w:proofErr w:type="spellStart"/>
             <w:r>
               <w:rPr>
                 <w:b/>
@@ -174,7 +235,6 @@
               </w:rPr>
               <w:t>Nama</w:t>
             </w:r>
-            <w:proofErr w:type="spellEnd"/>
           </w:p>
         </w:tc>
         <w:tc>
@@ -521,14 +581,8 @@
                 <w:b/>
                 <w:bCs/>
               </w:rPr>
-              <w:t>Pre</w:t>
-            </w:r>
-            <w:r>
-              <w:rPr>
-                <w:b/>
-                <w:bCs/>
-              </w:rPr>
-              <w:t xml:space="preserve"> </w:t>
+              <w:lastRenderedPageBreak/>
+              <w:t xml:space="preserve">Pre </w:t>
             </w:r>
             <w:proofErr w:type="spellStart"/>
             <w:r>
@@ -828,7 +882,6 @@
               <w:rPr>
                 <w:bCs/>
               </w:rPr>
-              <w:lastRenderedPageBreak/>
               <w:t>Aktor</w:t>
             </w:r>
             <w:proofErr w:type="spellEnd"/>
@@ -1609,10 +1662,7 @@
           </w:tcPr>
           <w:p>
             <w:r>
-              <w:t>00</w:t>
-            </w:r>
-            <w:r>
-              <w:t>2</w:t>
+              <w:t>002</w:t>
             </w:r>
           </w:p>
         </w:tc>
@@ -1635,7 +1685,6 @@
                 <w:bCs/>
               </w:rPr>
             </w:pPr>
-            <w:proofErr w:type="spellStart"/>
             <w:r>
               <w:rPr>
                 <w:b/>
@@ -1643,7 +1692,6 @@
               </w:rPr>
               <w:t>Nama</w:t>
             </w:r>
-            <w:proofErr w:type="spellEnd"/>
           </w:p>
         </w:tc>
         <w:tc>
@@ -1717,13 +1765,7 @@
               <w:rPr>
                 <w:lang w:val="nb-NO"/>
               </w:rPr>
-              <w:t>Proses ini untu</w:t>
-            </w:r>
-            <w:r>
-              <w:rPr>
-                <w:lang w:val="nb-NO"/>
-              </w:rPr>
-              <w:t>k melanjutkan proses dari pemilihan menu yang sudah berupa data pesanan yang pasti</w:t>
+              <w:t>Proses ini untuk melanjutkan proses dari pemilihan menu yang sudah berupa data pesanan yang pasti</w:t>
             </w:r>
           </w:p>
         </w:tc>
@@ -1965,14 +2007,7 @@
                 <w:b/>
                 <w:bCs/>
               </w:rPr>
-              <w:t>Pre</w:t>
-            </w:r>
-            <w:r>
-              <w:rPr>
-                <w:b/>
-                <w:bCs/>
-              </w:rPr>
-              <w:t xml:space="preserve"> </w:t>
+              <w:t xml:space="preserve">Pre </w:t>
             </w:r>
             <w:proofErr w:type="spellStart"/>
             <w:r>
@@ -2530,6 +2565,7 @@
                 <w:b/>
                 <w:bCs/>
               </w:rPr>
+              <w:lastRenderedPageBreak/>
               <w:t>Skenario</w:t>
             </w:r>
             <w:proofErr w:type="spellEnd"/>
@@ -2850,7 +2886,6 @@
               <w:rPr>
                 <w:bCs/>
               </w:rPr>
-              <w:lastRenderedPageBreak/>
               <w:t>Aktor</w:t>
             </w:r>
             <w:proofErr w:type="spellEnd"/>
@@ -3124,10 +3159,7 @@
           </w:tcPr>
           <w:p>
             <w:r>
-              <w:t>00</w:t>
-            </w:r>
-            <w:r>
-              <w:t>3</w:t>
+              <w:t>003</w:t>
             </w:r>
           </w:p>
         </w:tc>
@@ -3150,7 +3182,6 @@
                 <w:bCs/>
               </w:rPr>
             </w:pPr>
-            <w:proofErr w:type="spellStart"/>
             <w:r>
               <w:rPr>
                 <w:b/>
@@ -3158,7 +3189,6 @@
               </w:rPr>
               <w:t>Nama</w:t>
             </w:r>
-            <w:proofErr w:type="spellEnd"/>
           </w:p>
         </w:tc>
         <w:tc>
@@ -3232,13 +3262,7 @@
               <w:rPr>
                 <w:lang w:val="nb-NO"/>
               </w:rPr>
-              <w:t xml:space="preserve">Proses ini untuk </w:t>
-            </w:r>
-            <w:r>
-              <w:rPr>
-                <w:lang w:val="nb-NO"/>
-              </w:rPr>
-              <w:t>membatalkan pada saat pemilihan menu dan jika pesanan tidak ada</w:t>
+              <w:t>Proses ini untuk membatalkan pada saat pemilihan menu dan jika pesanan tidak ada</w:t>
             </w:r>
           </w:p>
         </w:tc>
@@ -3429,14 +3453,7 @@
                 <w:b/>
                 <w:bCs/>
               </w:rPr>
-              <w:t>Pre</w:t>
-            </w:r>
-            <w:r>
-              <w:rPr>
-                <w:b/>
-                <w:bCs/>
-              </w:rPr>
-              <w:t xml:space="preserve"> </w:t>
+              <w:t xml:space="preserve">Pre </w:t>
             </w:r>
             <w:proofErr w:type="spellStart"/>
             <w:r>
@@ -3660,6 +3677,62 @@
                 <w:bCs/>
               </w:rPr>
               <w:t>Aktor</w:t>
+            </w:r>
+            <w:proofErr w:type="spellEnd"/>
+            <w:r>
+              <w:rPr>
+                <w:bCs/>
+              </w:rPr>
+              <w:t xml:space="preserve"> </w:t>
+            </w:r>
+            <w:proofErr w:type="spellStart"/>
+            <w:r>
+              <w:rPr>
+                <w:bCs/>
+              </w:rPr>
+              <w:t>menekan</w:t>
+            </w:r>
+            <w:proofErr w:type="spellEnd"/>
+            <w:r>
+              <w:rPr>
+                <w:bCs/>
+              </w:rPr>
+              <w:t xml:space="preserve"> </w:t>
+            </w:r>
+            <w:proofErr w:type="spellStart"/>
+            <w:r>
+              <w:rPr>
+                <w:bCs/>
+              </w:rPr>
+              <w:t>tombol</w:t>
+            </w:r>
+            <w:proofErr w:type="spellEnd"/>
+            <w:r>
+              <w:rPr>
+                <w:bCs/>
+              </w:rPr>
+              <w:t xml:space="preserve"> </w:t>
+            </w:r>
+            <w:proofErr w:type="spellStart"/>
+            <w:r>
+              <w:rPr>
+                <w:bCs/>
+              </w:rPr>
+              <w:t>batal</w:t>
+            </w:r>
+            <w:proofErr w:type="spellEnd"/>
+            <w:r>
+              <w:rPr>
+                <w:bCs/>
+              </w:rPr>
+              <w:t xml:space="preserve"> </w:t>
+            </w:r>
+            <w:proofErr w:type="spellStart"/>
+            <w:r>
+              <w:rPr>
+                <w:bCs/>
+              </w:rPr>
+              <w:t>untuk</w:t>
             </w:r>
             <w:proofErr w:type="spellEnd"/>
             <w:r>
@@ -4259,15 +4332,14 @@
                 <w:bCs/>
               </w:rPr>
             </w:pPr>
-            <w:proofErr w:type="spellStart"/>
-            <w:r>
-              <w:rPr>
-                <w:b/>
-                <w:bCs/>
-              </w:rPr>
+            <w:r>
+              <w:rPr>
+                <w:b/>
+                <w:bCs/>
+              </w:rPr>
+              <w:lastRenderedPageBreak/>
               <w:t>Nama</w:t>
             </w:r>
-            <w:proofErr w:type="spellEnd"/>
           </w:p>
         </w:tc>
         <w:tc>
@@ -4558,15 +4630,7 @@
                 <w:b/>
                 <w:bCs/>
               </w:rPr>
-              <w:lastRenderedPageBreak/>
-              <w:t>Pre</w:t>
-            </w:r>
-            <w:r>
-              <w:rPr>
-                <w:b/>
-                <w:bCs/>
-              </w:rPr>
-              <w:t xml:space="preserve"> </w:t>
+              <w:t xml:space="preserve">Pre </w:t>
             </w:r>
             <w:proofErr w:type="spellStart"/>
             <w:r>
@@ -4798,17 +4862,52 @@
           </w:tcPr>
           <w:p>
             <w:pPr>
+              <w:pStyle w:val="ListParagraph"/>
+              <w:numPr>
+                <w:ilvl w:val="0"/>
+                <w:numId w:val="16"/>
+              </w:numPr>
               <w:jc w:val="both"/>
               <w:rPr>
                 <w:bCs/>
               </w:rPr>
             </w:pPr>
-            <w:r>
-              <w:rPr>
-                <w:bCs/>
-              </w:rPr>
-              <w:t>n/a</w:t>
-            </w:r>
+            <w:proofErr w:type="spellStart"/>
+            <w:r>
+              <w:rPr>
+                <w:bCs/>
+              </w:rPr>
+              <w:t>Membuka</w:t>
+            </w:r>
+            <w:proofErr w:type="spellEnd"/>
+            <w:r>
+              <w:rPr>
+                <w:bCs/>
+              </w:rPr>
+              <w:t xml:space="preserve"> </w:t>
+            </w:r>
+            <w:proofErr w:type="spellStart"/>
+            <w:r>
+              <w:rPr>
+                <w:bCs/>
+              </w:rPr>
+              <w:t>pesan</w:t>
+            </w:r>
+            <w:proofErr w:type="spellEnd"/>
+            <w:r>
+              <w:rPr>
+                <w:bCs/>
+              </w:rPr>
+              <w:t xml:space="preserve"> </w:t>
+            </w:r>
+            <w:proofErr w:type="spellStart"/>
+            <w:r>
+              <w:rPr>
+                <w:bCs/>
+              </w:rPr>
+              <w:t>notifikasi</w:t>
+            </w:r>
+            <w:proofErr w:type="spellEnd"/>
           </w:p>
         </w:tc>
         <w:tc>
@@ -4869,7 +4968,7 @@
               <w:pStyle w:val="ListParagraph"/>
               <w:numPr>
                 <w:ilvl w:val="0"/>
-                <w:numId w:val="11"/>
+                <w:numId w:val="16"/>
               </w:numPr>
               <w:spacing w:after="200" w:line="276" w:lineRule="auto"/>
               <w:rPr>
@@ -5111,49 +5210,35 @@
               <w:rPr>
                 <w:bCs/>
               </w:rPr>
-              <w:t>Jika</w:t>
-            </w:r>
-            <w:proofErr w:type="spellEnd"/>
-            <w:r>
-              <w:rPr>
-                <w:bCs/>
-              </w:rPr>
-              <w:t xml:space="preserve"> menu yang </w:t>
-            </w:r>
-            <w:proofErr w:type="spellStart"/>
-            <w:r>
-              <w:rPr>
-                <w:bCs/>
-              </w:rPr>
-              <w:t>dipesan</w:t>
-            </w:r>
-            <w:proofErr w:type="spellEnd"/>
-            <w:r>
-              <w:rPr>
-                <w:bCs/>
-              </w:rPr>
-              <w:t xml:space="preserve"> </w:t>
-            </w:r>
-            <w:proofErr w:type="spellStart"/>
-            <w:r>
-              <w:rPr>
-                <w:bCs/>
-              </w:rPr>
-              <w:t>tidak</w:t>
-            </w:r>
-            <w:proofErr w:type="spellEnd"/>
-            <w:r>
-              <w:rPr>
-                <w:bCs/>
-              </w:rPr>
-              <w:t xml:space="preserve"> </w:t>
-            </w:r>
-            <w:proofErr w:type="spellStart"/>
-            <w:r>
-              <w:rPr>
-                <w:bCs/>
-              </w:rPr>
-              <w:t>ada</w:t>
+              <w:t>Membuka</w:t>
+            </w:r>
+            <w:proofErr w:type="spellEnd"/>
+            <w:r>
+              <w:rPr>
+                <w:bCs/>
+              </w:rPr>
+              <w:t xml:space="preserve"> </w:t>
+            </w:r>
+            <w:proofErr w:type="spellStart"/>
+            <w:r>
+              <w:rPr>
+                <w:bCs/>
+              </w:rPr>
+              <w:t>pesan</w:t>
+            </w:r>
+            <w:proofErr w:type="spellEnd"/>
+            <w:r>
+              <w:rPr>
+                <w:bCs/>
+              </w:rPr>
+              <w:t xml:space="preserve"> </w:t>
+            </w:r>
+            <w:proofErr w:type="spellStart"/>
+            <w:r>
+              <w:rPr>
+                <w:bCs/>
+              </w:rPr>
+              <w:t>notifikasi</w:t>
             </w:r>
             <w:proofErr w:type="spellEnd"/>
           </w:p>
@@ -5427,6 +5512,2903 @@
                 <w:b/>
                 <w:bCs/>
               </w:rPr>
+              <w:t xml:space="preserve">Post </w:t>
+            </w:r>
+            <w:proofErr w:type="spellStart"/>
+            <w:r>
+              <w:rPr>
+                <w:b/>
+                <w:bCs/>
+              </w:rPr>
+              <w:t>Kondisi</w:t>
+            </w:r>
+            <w:proofErr w:type="spellEnd"/>
+          </w:p>
+        </w:tc>
+        <w:tc>
+          <w:tcPr>
+            <w:tcW w:w="7326" w:type="dxa"/>
+            <w:gridSpan w:val="2"/>
+            <w:tcBorders>
+              <w:top w:val="single" w:sz="4" w:space="0" w:color="auto"/>
+              <w:left w:val="single" w:sz="4" w:space="0" w:color="auto"/>
+              <w:bottom w:val="single" w:sz="4" w:space="0" w:color="auto"/>
+              <w:right w:val="single" w:sz="4" w:space="0" w:color="auto"/>
+            </w:tcBorders>
+          </w:tcPr>
+          <w:p>
+            <w:proofErr w:type="spellStart"/>
+            <w:r>
+              <w:t>Aplikasi</w:t>
+            </w:r>
+            <w:proofErr w:type="spellEnd"/>
+            <w:r>
+              <w:t xml:space="preserve"> </w:t>
+            </w:r>
+            <w:proofErr w:type="spellStart"/>
+            <w:r>
+              <w:t>menyimpan</w:t>
+            </w:r>
+            <w:proofErr w:type="spellEnd"/>
+            <w:r>
+              <w:t xml:space="preserve"> data </w:t>
+            </w:r>
+            <w:proofErr w:type="spellStart"/>
+            <w:r>
+              <w:t>ketersediaan</w:t>
+            </w:r>
+            <w:proofErr w:type="spellEnd"/>
+            <w:r>
+              <w:t xml:space="preserve"> menu</w:t>
+            </w:r>
+          </w:p>
+        </w:tc>
+      </w:tr>
+    </w:tbl>
+    <w:p>
+      <w:pPr>
+        <w:pStyle w:val="ListParagraph"/>
+        <w:numPr>
+          <w:ilvl w:val="0"/>
+          <w:numId w:val="9"/>
+        </w:numPr>
+      </w:pPr>
+      <w:r>
+        <w:t xml:space="preserve">Use </w:t>
+      </w:r>
+      <w:r>
+        <w:t xml:space="preserve">Case </w:t>
+      </w:r>
+      <w:proofErr w:type="spellStart"/>
+      <w:r>
+        <w:t>Pemberitahuan</w:t>
+      </w:r>
+      <w:proofErr w:type="spellEnd"/>
+      <w:r>
+        <w:t xml:space="preserve"> </w:t>
+      </w:r>
+      <w:proofErr w:type="spellStart"/>
+      <w:r>
+        <w:t>Ketersediaan</w:t>
+      </w:r>
+      <w:proofErr w:type="spellEnd"/>
+    </w:p>
+    <w:tbl>
+      <w:tblPr>
+        <w:tblW w:w="9594" w:type="dxa"/>
+        <w:tblBorders>
+          <w:top w:val="single" w:sz="4" w:space="0" w:color="auto"/>
+          <w:left w:val="single" w:sz="4" w:space="0" w:color="auto"/>
+          <w:bottom w:val="single" w:sz="4" w:space="0" w:color="auto"/>
+          <w:right w:val="single" w:sz="4" w:space="0" w:color="auto"/>
+          <w:insideH w:val="single" w:sz="4" w:space="0" w:color="auto"/>
+          <w:insideV w:val="single" w:sz="4" w:space="0" w:color="auto"/>
+        </w:tblBorders>
+        <w:tblLook w:val="0000" w:firstRow="0" w:lastRow="0" w:firstColumn="0" w:lastColumn="0" w:noHBand="0" w:noVBand="0"/>
+      </w:tblPr>
+      <w:tblGrid>
+        <w:gridCol w:w="2268"/>
+        <w:gridCol w:w="2610"/>
+        <w:gridCol w:w="4716"/>
+      </w:tblGrid>
+      <w:tr>
+        <w:tc>
+          <w:tcPr>
+            <w:tcW w:w="2268" w:type="dxa"/>
+            <w:tcBorders>
+              <w:top w:val="single" w:sz="4" w:space="0" w:color="auto"/>
+              <w:left w:val="single" w:sz="4" w:space="0" w:color="auto"/>
+              <w:bottom w:val="single" w:sz="4" w:space="0" w:color="auto"/>
+              <w:right w:val="single" w:sz="4" w:space="0" w:color="auto"/>
+            </w:tcBorders>
+          </w:tcPr>
+          <w:p>
+            <w:pPr>
+              <w:rPr>
+                <w:b/>
+                <w:bCs/>
+              </w:rPr>
+            </w:pPr>
+            <w:proofErr w:type="spellStart"/>
+            <w:r>
+              <w:rPr>
+                <w:b/>
+                <w:bCs/>
+              </w:rPr>
+              <w:t>Nomor</w:t>
+            </w:r>
+            <w:proofErr w:type="spellEnd"/>
+          </w:p>
+        </w:tc>
+        <w:tc>
+          <w:tcPr>
+            <w:tcW w:w="7326" w:type="dxa"/>
+            <w:gridSpan w:val="2"/>
+            <w:tcBorders>
+              <w:top w:val="single" w:sz="4" w:space="0" w:color="auto"/>
+              <w:left w:val="single" w:sz="4" w:space="0" w:color="auto"/>
+              <w:bottom w:val="single" w:sz="4" w:space="0" w:color="auto"/>
+              <w:right w:val="single" w:sz="4" w:space="0" w:color="auto"/>
+            </w:tcBorders>
+          </w:tcPr>
+          <w:p>
+            <w:r>
+              <w:t>00</w:t>
+            </w:r>
+            <w:r>
+              <w:t>5</w:t>
+            </w:r>
+          </w:p>
+        </w:tc>
+      </w:tr>
+      <w:tr>
+        <w:tc>
+          <w:tcPr>
+            <w:tcW w:w="2268" w:type="dxa"/>
+            <w:tcBorders>
+              <w:top w:val="single" w:sz="4" w:space="0" w:color="auto"/>
+              <w:left w:val="single" w:sz="4" w:space="0" w:color="auto"/>
+              <w:bottom w:val="single" w:sz="4" w:space="0" w:color="auto"/>
+              <w:right w:val="single" w:sz="4" w:space="0" w:color="auto"/>
+            </w:tcBorders>
+          </w:tcPr>
+          <w:p>
+            <w:pPr>
+              <w:rPr>
+                <w:b/>
+                <w:bCs/>
+              </w:rPr>
+            </w:pPr>
+            <w:r>
+              <w:rPr>
+                <w:b/>
+                <w:bCs/>
+              </w:rPr>
+              <w:t>Nama</w:t>
+            </w:r>
+          </w:p>
+        </w:tc>
+        <w:tc>
+          <w:tcPr>
+            <w:tcW w:w="7326" w:type="dxa"/>
+            <w:gridSpan w:val="2"/>
+            <w:tcBorders>
+              <w:top w:val="single" w:sz="4" w:space="0" w:color="auto"/>
+              <w:left w:val="single" w:sz="4" w:space="0" w:color="auto"/>
+              <w:bottom w:val="single" w:sz="4" w:space="0" w:color="auto"/>
+              <w:right w:val="single" w:sz="4" w:space="0" w:color="auto"/>
+            </w:tcBorders>
+          </w:tcPr>
+          <w:p>
+            <w:proofErr w:type="spellStart"/>
+            <w:r>
+              <w:t>Pemberitahuan</w:t>
+            </w:r>
+            <w:proofErr w:type="spellEnd"/>
+            <w:r>
+              <w:t xml:space="preserve"> </w:t>
+            </w:r>
+            <w:proofErr w:type="spellStart"/>
+            <w:r>
+              <w:t>Ketersediaan</w:t>
+            </w:r>
+            <w:proofErr w:type="spellEnd"/>
+          </w:p>
+        </w:tc>
+      </w:tr>
+      <w:tr>
+        <w:tc>
+          <w:tcPr>
+            <w:tcW w:w="2268" w:type="dxa"/>
+            <w:tcBorders>
+              <w:top w:val="single" w:sz="4" w:space="0" w:color="auto"/>
+              <w:left w:val="single" w:sz="4" w:space="0" w:color="auto"/>
+              <w:bottom w:val="single" w:sz="4" w:space="0" w:color="auto"/>
+              <w:right w:val="single" w:sz="4" w:space="0" w:color="auto"/>
+            </w:tcBorders>
+          </w:tcPr>
+          <w:p>
+            <w:pPr>
+              <w:rPr>
+                <w:b/>
+                <w:bCs/>
+              </w:rPr>
+            </w:pPr>
+            <w:proofErr w:type="spellStart"/>
+            <w:r>
+              <w:rPr>
+                <w:b/>
+                <w:bCs/>
+              </w:rPr>
+              <w:t>Tujuan</w:t>
+            </w:r>
+            <w:proofErr w:type="spellEnd"/>
+          </w:p>
+        </w:tc>
+        <w:tc>
+          <w:tcPr>
+            <w:tcW w:w="7326" w:type="dxa"/>
+            <w:gridSpan w:val="2"/>
+            <w:tcBorders>
+              <w:top w:val="single" w:sz="4" w:space="0" w:color="auto"/>
+              <w:left w:val="single" w:sz="4" w:space="0" w:color="auto"/>
+              <w:bottom w:val="single" w:sz="4" w:space="0" w:color="auto"/>
+              <w:right w:val="single" w:sz="4" w:space="0" w:color="auto"/>
+            </w:tcBorders>
+          </w:tcPr>
+          <w:p>
+            <w:pPr>
+              <w:jc w:val="both"/>
+            </w:pPr>
+            <w:r>
+              <w:rPr>
+                <w:lang w:val="nb-NO"/>
+              </w:rPr>
+              <w:t>Untuk memberi tahu ketersediaan pesanan yang di pesan oleh pelanggan, jika pesanan ada, maka pemberitahuan «Pesanan Sedang Di proses» jika tidak ada Maka «Pesanan Ditolak dan ketersediaan tidak ada»</w:t>
+            </w:r>
+          </w:p>
+        </w:tc>
+      </w:tr>
+      <w:tr>
+        <w:tc>
+          <w:tcPr>
+            <w:tcW w:w="2268" w:type="dxa"/>
+            <w:tcBorders>
+              <w:top w:val="single" w:sz="4" w:space="0" w:color="auto"/>
+              <w:left w:val="single" w:sz="4" w:space="0" w:color="auto"/>
+              <w:bottom w:val="single" w:sz="4" w:space="0" w:color="auto"/>
+              <w:right w:val="single" w:sz="4" w:space="0" w:color="auto"/>
+            </w:tcBorders>
+          </w:tcPr>
+          <w:p>
+            <w:pPr>
+              <w:rPr>
+                <w:b/>
+                <w:bCs/>
+              </w:rPr>
+            </w:pPr>
+            <w:proofErr w:type="spellStart"/>
+            <w:r>
+              <w:rPr>
+                <w:b/>
+                <w:bCs/>
+              </w:rPr>
+              <w:t>Deskripsi</w:t>
+            </w:r>
+            <w:proofErr w:type="spellEnd"/>
+          </w:p>
+        </w:tc>
+        <w:tc>
+          <w:tcPr>
+            <w:tcW w:w="7326" w:type="dxa"/>
+            <w:gridSpan w:val="2"/>
+            <w:tcBorders>
+              <w:top w:val="single" w:sz="4" w:space="0" w:color="auto"/>
+              <w:left w:val="single" w:sz="4" w:space="0" w:color="auto"/>
+              <w:bottom w:val="single" w:sz="4" w:space="0" w:color="auto"/>
+              <w:right w:val="single" w:sz="4" w:space="0" w:color="auto"/>
+            </w:tcBorders>
+          </w:tcPr>
+          <w:p>
+            <w:pPr>
+              <w:tabs>
+                <w:tab w:val="left" w:pos="399"/>
+              </w:tabs>
+              <w:spacing w:before="100" w:beforeAutospacing="1" w:after="100" w:afterAutospacing="1"/>
+              <w:contextualSpacing/>
+              <w:jc w:val="both"/>
+              <w:rPr>
+                <w:lang w:eastAsia="en-GB"/>
+              </w:rPr>
+            </w:pPr>
+            <w:r>
+              <w:rPr>
+                <w:lang w:eastAsia="en-GB"/>
+              </w:rPr>
+              <w:t xml:space="preserve">Use Case </w:t>
+            </w:r>
+            <w:proofErr w:type="spellStart"/>
+            <w:r>
+              <w:rPr>
+                <w:lang w:eastAsia="en-GB"/>
+              </w:rPr>
+              <w:t>ini</w:t>
+            </w:r>
+            <w:proofErr w:type="spellEnd"/>
+            <w:r>
+              <w:rPr>
+                <w:lang w:eastAsia="en-GB"/>
+              </w:rPr>
+              <w:t xml:space="preserve"> </w:t>
+            </w:r>
+            <w:proofErr w:type="spellStart"/>
+            <w:r>
+              <w:rPr>
+                <w:lang w:eastAsia="en-GB"/>
+              </w:rPr>
+              <w:t>hanya</w:t>
+            </w:r>
+            <w:proofErr w:type="spellEnd"/>
+            <w:r>
+              <w:rPr>
+                <w:lang w:eastAsia="en-GB"/>
+              </w:rPr>
+              <w:t xml:space="preserve"> </w:t>
+            </w:r>
+            <w:proofErr w:type="spellStart"/>
+            <w:r>
+              <w:rPr>
+                <w:lang w:eastAsia="en-GB"/>
+              </w:rPr>
+              <w:t>untuk</w:t>
+            </w:r>
+            <w:proofErr w:type="spellEnd"/>
+            <w:r>
+              <w:rPr>
+                <w:lang w:eastAsia="en-GB"/>
+              </w:rPr>
+              <w:t xml:space="preserve"> </w:t>
+            </w:r>
+            <w:proofErr w:type="spellStart"/>
+            <w:r>
+              <w:rPr>
+                <w:lang w:eastAsia="en-GB"/>
+              </w:rPr>
+              <w:t>memberi</w:t>
+            </w:r>
+            <w:proofErr w:type="spellEnd"/>
+            <w:r>
+              <w:rPr>
+                <w:lang w:eastAsia="en-GB"/>
+              </w:rPr>
+              <w:t xml:space="preserve"> </w:t>
+            </w:r>
+            <w:proofErr w:type="spellStart"/>
+            <w:r>
+              <w:rPr>
+                <w:lang w:eastAsia="en-GB"/>
+              </w:rPr>
+              <w:t>pemberi</w:t>
+            </w:r>
+            <w:proofErr w:type="spellEnd"/>
+            <w:r>
+              <w:rPr>
+                <w:lang w:eastAsia="en-GB"/>
+              </w:rPr>
+              <w:t xml:space="preserve"> </w:t>
+            </w:r>
+            <w:proofErr w:type="spellStart"/>
+            <w:r>
+              <w:rPr>
+                <w:lang w:eastAsia="en-GB"/>
+              </w:rPr>
+              <w:t>tahuan</w:t>
+            </w:r>
+            <w:proofErr w:type="spellEnd"/>
+            <w:r>
+              <w:rPr>
+                <w:lang w:eastAsia="en-GB"/>
+              </w:rPr>
+              <w:t xml:space="preserve"> </w:t>
+            </w:r>
+            <w:proofErr w:type="spellStart"/>
+            <w:r>
+              <w:rPr>
+                <w:lang w:eastAsia="en-GB"/>
+              </w:rPr>
+              <w:t>kepada</w:t>
+            </w:r>
+            <w:proofErr w:type="spellEnd"/>
+            <w:r>
+              <w:rPr>
+                <w:lang w:eastAsia="en-GB"/>
+              </w:rPr>
+              <w:t xml:space="preserve"> </w:t>
+            </w:r>
+            <w:proofErr w:type="spellStart"/>
+            <w:r>
+              <w:rPr>
+                <w:lang w:eastAsia="en-GB"/>
+              </w:rPr>
+              <w:t>pelanggan</w:t>
+            </w:r>
+            <w:proofErr w:type="spellEnd"/>
+          </w:p>
+        </w:tc>
+      </w:tr>
+      <w:tr>
+        <w:tc>
+          <w:tcPr>
+            <w:tcW w:w="2268" w:type="dxa"/>
+            <w:tcBorders>
+              <w:top w:val="single" w:sz="4" w:space="0" w:color="auto"/>
+              <w:left w:val="single" w:sz="4" w:space="0" w:color="auto"/>
+              <w:bottom w:val="single" w:sz="4" w:space="0" w:color="auto"/>
+              <w:right w:val="single" w:sz="4" w:space="0" w:color="auto"/>
+            </w:tcBorders>
+          </w:tcPr>
+          <w:p>
+            <w:pPr>
+              <w:rPr>
+                <w:b/>
+                <w:bCs/>
+              </w:rPr>
+            </w:pPr>
+            <w:proofErr w:type="spellStart"/>
+            <w:r>
+              <w:rPr>
+                <w:b/>
+                <w:bCs/>
+              </w:rPr>
+              <w:t>Aktor</w:t>
+            </w:r>
+            <w:proofErr w:type="spellEnd"/>
+          </w:p>
+        </w:tc>
+        <w:tc>
+          <w:tcPr>
+            <w:tcW w:w="7326" w:type="dxa"/>
+            <w:gridSpan w:val="2"/>
+            <w:tcBorders>
+              <w:top w:val="single" w:sz="4" w:space="0" w:color="auto"/>
+              <w:left w:val="single" w:sz="4" w:space="0" w:color="auto"/>
+              <w:bottom w:val="single" w:sz="4" w:space="0" w:color="auto"/>
+              <w:right w:val="single" w:sz="4" w:space="0" w:color="auto"/>
+            </w:tcBorders>
+          </w:tcPr>
+          <w:p>
+            <w:pPr>
+              <w:jc w:val="both"/>
+            </w:pPr>
+            <w:r>
+              <w:t>Koki</w:t>
+            </w:r>
+            <w:r>
+              <w:t xml:space="preserve"> </w:t>
+            </w:r>
+            <w:proofErr w:type="spellStart"/>
+            <w:r>
+              <w:t>kepada</w:t>
+            </w:r>
+            <w:proofErr w:type="spellEnd"/>
+            <w:r>
+              <w:t xml:space="preserve"> </w:t>
+            </w:r>
+            <w:proofErr w:type="spellStart"/>
+            <w:r>
+              <w:t>pelanggan</w:t>
+            </w:r>
+            <w:proofErr w:type="spellEnd"/>
+          </w:p>
+        </w:tc>
+      </w:tr>
+      <w:tr>
+        <w:tc>
+          <w:tcPr>
+            <w:tcW w:w="2268" w:type="dxa"/>
+            <w:tcBorders>
+              <w:top w:val="single" w:sz="4" w:space="0" w:color="auto"/>
+              <w:left w:val="single" w:sz="4" w:space="0" w:color="auto"/>
+              <w:bottom w:val="single" w:sz="4" w:space="0" w:color="auto"/>
+              <w:right w:val="single" w:sz="4" w:space="0" w:color="auto"/>
+            </w:tcBorders>
+          </w:tcPr>
+          <w:p>
+            <w:pPr>
+              <w:rPr>
+                <w:b/>
+                <w:bCs/>
+              </w:rPr>
+            </w:pPr>
+            <w:r>
+              <w:rPr>
+                <w:b/>
+                <w:bCs/>
+              </w:rPr>
+              <w:t xml:space="preserve">Pre </w:t>
+            </w:r>
+            <w:proofErr w:type="spellStart"/>
+            <w:r>
+              <w:rPr>
+                <w:b/>
+                <w:bCs/>
+              </w:rPr>
+              <w:t>Kondisi</w:t>
+            </w:r>
+            <w:proofErr w:type="spellEnd"/>
+          </w:p>
+        </w:tc>
+        <w:tc>
+          <w:tcPr>
+            <w:tcW w:w="7326" w:type="dxa"/>
+            <w:gridSpan w:val="2"/>
+            <w:tcBorders>
+              <w:top w:val="single" w:sz="4" w:space="0" w:color="auto"/>
+              <w:left w:val="single" w:sz="4" w:space="0" w:color="auto"/>
+              <w:bottom w:val="single" w:sz="4" w:space="0" w:color="auto"/>
+              <w:right w:val="single" w:sz="4" w:space="0" w:color="auto"/>
+            </w:tcBorders>
+          </w:tcPr>
+          <w:p>
+            <w:proofErr w:type="spellStart"/>
+            <w:r>
+              <w:t>Aplikasi</w:t>
+            </w:r>
+            <w:proofErr w:type="spellEnd"/>
+            <w:r>
+              <w:t xml:space="preserve"> </w:t>
+            </w:r>
+            <w:proofErr w:type="spellStart"/>
+            <w:r>
+              <w:t>akan</w:t>
+            </w:r>
+            <w:proofErr w:type="spellEnd"/>
+            <w:r>
+              <w:t xml:space="preserve"> </w:t>
+            </w:r>
+            <w:proofErr w:type="spellStart"/>
+            <w:r>
+              <w:t>menolak</w:t>
+            </w:r>
+            <w:proofErr w:type="spellEnd"/>
+            <w:r>
+              <w:t xml:space="preserve"> </w:t>
+            </w:r>
+            <w:proofErr w:type="spellStart"/>
+            <w:r>
+              <w:t>jika</w:t>
+            </w:r>
+            <w:proofErr w:type="spellEnd"/>
+            <w:r>
+              <w:t xml:space="preserve"> </w:t>
+            </w:r>
+            <w:proofErr w:type="spellStart"/>
+            <w:r>
+              <w:t>pesanan</w:t>
+            </w:r>
+            <w:proofErr w:type="spellEnd"/>
+            <w:r>
+              <w:t xml:space="preserve"> </w:t>
+            </w:r>
+            <w:proofErr w:type="spellStart"/>
+            <w:r>
+              <w:t>tidak</w:t>
+            </w:r>
+            <w:proofErr w:type="spellEnd"/>
+            <w:r>
+              <w:t xml:space="preserve"> </w:t>
+            </w:r>
+            <w:proofErr w:type="spellStart"/>
+            <w:r>
+              <w:t>tersedia</w:t>
+            </w:r>
+            <w:proofErr w:type="spellEnd"/>
+          </w:p>
+        </w:tc>
+      </w:tr>
+      <w:tr>
+        <w:tc>
+          <w:tcPr>
+            <w:tcW w:w="9594" w:type="dxa"/>
+            <w:gridSpan w:val="3"/>
+            <w:tcBorders>
+              <w:top w:val="single" w:sz="4" w:space="0" w:color="auto"/>
+              <w:left w:val="single" w:sz="4" w:space="0" w:color="auto"/>
+              <w:bottom w:val="single" w:sz="4" w:space="0" w:color="auto"/>
+              <w:right w:val="single" w:sz="4" w:space="0" w:color="auto"/>
+            </w:tcBorders>
+          </w:tcPr>
+          <w:p>
+            <w:pPr>
+              <w:jc w:val="center"/>
+              <w:rPr>
+                <w:b/>
+              </w:rPr>
+            </w:pPr>
+            <w:proofErr w:type="spellStart"/>
+            <w:r>
+              <w:rPr>
+                <w:b/>
+              </w:rPr>
+              <w:t>Skenario</w:t>
+            </w:r>
+            <w:proofErr w:type="spellEnd"/>
+            <w:r>
+              <w:rPr>
+                <w:b/>
+              </w:rPr>
+              <w:t xml:space="preserve"> </w:t>
+            </w:r>
+            <w:proofErr w:type="spellStart"/>
+            <w:r>
+              <w:rPr>
+                <w:b/>
+              </w:rPr>
+              <w:t>Utama</w:t>
+            </w:r>
+            <w:proofErr w:type="spellEnd"/>
+          </w:p>
+        </w:tc>
+      </w:tr>
+      <w:tr>
+        <w:tc>
+          <w:tcPr>
+            <w:tcW w:w="4878" w:type="dxa"/>
+            <w:gridSpan w:val="2"/>
+            <w:tcBorders>
+              <w:top w:val="single" w:sz="4" w:space="0" w:color="auto"/>
+              <w:left w:val="single" w:sz="4" w:space="0" w:color="auto"/>
+              <w:bottom w:val="single" w:sz="4" w:space="0" w:color="auto"/>
+              <w:right w:val="single" w:sz="4" w:space="0" w:color="auto"/>
+            </w:tcBorders>
+          </w:tcPr>
+          <w:p>
+            <w:pPr>
+              <w:jc w:val="center"/>
+              <w:rPr>
+                <w:b/>
+                <w:bCs/>
+              </w:rPr>
+            </w:pPr>
+            <w:proofErr w:type="spellStart"/>
+            <w:r>
+              <w:rPr>
+                <w:b/>
+                <w:bCs/>
+              </w:rPr>
+              <w:t>Aksi</w:t>
+            </w:r>
+            <w:proofErr w:type="spellEnd"/>
+            <w:r>
+              <w:rPr>
+                <w:b/>
+                <w:bCs/>
+              </w:rPr>
+              <w:t xml:space="preserve"> </w:t>
+            </w:r>
+            <w:proofErr w:type="spellStart"/>
+            <w:r>
+              <w:rPr>
+                <w:b/>
+                <w:bCs/>
+              </w:rPr>
+              <w:t>Aktor</w:t>
+            </w:r>
+            <w:proofErr w:type="spellEnd"/>
+          </w:p>
+        </w:tc>
+        <w:tc>
+          <w:tcPr>
+            <w:tcW w:w="4716" w:type="dxa"/>
+            <w:tcBorders>
+              <w:top w:val="single" w:sz="4" w:space="0" w:color="auto"/>
+              <w:left w:val="single" w:sz="4" w:space="0" w:color="auto"/>
+              <w:bottom w:val="single" w:sz="4" w:space="0" w:color="auto"/>
+              <w:right w:val="single" w:sz="4" w:space="0" w:color="auto"/>
+            </w:tcBorders>
+          </w:tcPr>
+          <w:p>
+            <w:pPr>
+              <w:jc w:val="center"/>
+              <w:rPr>
+                <w:b/>
+                <w:bCs/>
+                <w:lang w:val="sv-SE"/>
+              </w:rPr>
+            </w:pPr>
+            <w:proofErr w:type="spellStart"/>
+            <w:r>
+              <w:rPr>
+                <w:b/>
+                <w:bCs/>
+              </w:rPr>
+              <w:t>Reaksi</w:t>
+            </w:r>
+            <w:proofErr w:type="spellEnd"/>
+            <w:r>
+              <w:rPr>
+                <w:b/>
+                <w:bCs/>
+              </w:rPr>
+              <w:t xml:space="preserve"> Si</w:t>
+            </w:r>
+            <w:r>
+              <w:rPr>
+                <w:b/>
+                <w:bCs/>
+                <w:lang w:val="sv-SE"/>
+              </w:rPr>
+              <w:t>stem</w:t>
+            </w:r>
+          </w:p>
+        </w:tc>
+      </w:tr>
+      <w:tr>
+        <w:tc>
+          <w:tcPr>
+            <w:tcW w:w="4878" w:type="dxa"/>
+            <w:gridSpan w:val="2"/>
+            <w:tcBorders>
+              <w:top w:val="single" w:sz="4" w:space="0" w:color="auto"/>
+              <w:left w:val="single" w:sz="4" w:space="0" w:color="auto"/>
+              <w:bottom w:val="single" w:sz="4" w:space="0" w:color="auto"/>
+              <w:right w:val="single" w:sz="4" w:space="0" w:color="auto"/>
+            </w:tcBorders>
+          </w:tcPr>
+          <w:p>
+            <w:pPr>
+              <w:pStyle w:val="ListParagraph"/>
+              <w:numPr>
+                <w:ilvl w:val="0"/>
+                <w:numId w:val="17"/>
+              </w:numPr>
+              <w:jc w:val="both"/>
+              <w:rPr>
+                <w:bCs/>
+              </w:rPr>
+            </w:pPr>
+            <w:proofErr w:type="spellStart"/>
+            <w:r>
+              <w:rPr>
+                <w:bCs/>
+              </w:rPr>
+              <w:t>Menekan</w:t>
+            </w:r>
+            <w:proofErr w:type="spellEnd"/>
+            <w:r>
+              <w:rPr>
+                <w:bCs/>
+              </w:rPr>
+              <w:t xml:space="preserve"> </w:t>
+            </w:r>
+            <w:proofErr w:type="spellStart"/>
+            <w:r>
+              <w:rPr>
+                <w:bCs/>
+              </w:rPr>
+              <w:t>tombol</w:t>
+            </w:r>
+            <w:proofErr w:type="spellEnd"/>
+            <w:r>
+              <w:rPr>
+                <w:bCs/>
+              </w:rPr>
+              <w:t xml:space="preserve"> </w:t>
+            </w:r>
+            <w:proofErr w:type="spellStart"/>
+            <w:r>
+              <w:rPr>
+                <w:bCs/>
+              </w:rPr>
+              <w:t>pemberitahuan</w:t>
+            </w:r>
+            <w:proofErr w:type="spellEnd"/>
+          </w:p>
+        </w:tc>
+        <w:tc>
+          <w:tcPr>
+            <w:tcW w:w="4716" w:type="dxa"/>
+            <w:tcBorders>
+              <w:top w:val="single" w:sz="4" w:space="0" w:color="auto"/>
+              <w:left w:val="single" w:sz="4" w:space="0" w:color="auto"/>
+              <w:bottom w:val="single" w:sz="4" w:space="0" w:color="auto"/>
+              <w:right w:val="single" w:sz="4" w:space="0" w:color="auto"/>
+            </w:tcBorders>
+          </w:tcPr>
+          <w:p>
+            <w:pPr>
+              <w:spacing w:after="200" w:line="276" w:lineRule="auto"/>
+              <w:rPr>
+                <w:bCs/>
+              </w:rPr>
+            </w:pPr>
+          </w:p>
+        </w:tc>
+      </w:tr>
+      <w:tr>
+        <w:tc>
+          <w:tcPr>
+            <w:tcW w:w="4878" w:type="dxa"/>
+            <w:gridSpan w:val="2"/>
+            <w:tcBorders>
+              <w:top w:val="single" w:sz="4" w:space="0" w:color="auto"/>
+              <w:left w:val="single" w:sz="4" w:space="0" w:color="auto"/>
+              <w:bottom w:val="single" w:sz="4" w:space="0" w:color="auto"/>
+              <w:right w:val="single" w:sz="4" w:space="0" w:color="auto"/>
+            </w:tcBorders>
+          </w:tcPr>
+          <w:p>
+            <w:pPr>
+              <w:jc w:val="both"/>
+              <w:rPr>
+                <w:bCs/>
+              </w:rPr>
+            </w:pPr>
+          </w:p>
+        </w:tc>
+        <w:tc>
+          <w:tcPr>
+            <w:tcW w:w="4716" w:type="dxa"/>
+            <w:tcBorders>
+              <w:top w:val="single" w:sz="4" w:space="0" w:color="auto"/>
+              <w:left w:val="single" w:sz="4" w:space="0" w:color="auto"/>
+              <w:bottom w:val="single" w:sz="4" w:space="0" w:color="auto"/>
+              <w:right w:val="single" w:sz="4" w:space="0" w:color="auto"/>
+            </w:tcBorders>
+          </w:tcPr>
+          <w:p>
+            <w:pPr>
+              <w:pStyle w:val="ListParagraph"/>
+              <w:numPr>
+                <w:ilvl w:val="0"/>
+                <w:numId w:val="17"/>
+              </w:numPr>
+              <w:spacing w:after="200" w:line="276" w:lineRule="auto"/>
+              <w:rPr>
+                <w:bCs/>
+                <w:lang w:val="fi-FI"/>
+              </w:rPr>
+            </w:pPr>
+            <w:r>
+              <w:rPr>
+                <w:bCs/>
+                <w:lang w:val="fi-FI"/>
+              </w:rPr>
+              <w:t>Sistem akan memberitahu bahwa pesanan sedang di proses</w:t>
+            </w:r>
+          </w:p>
+        </w:tc>
+      </w:tr>
+      <w:tr>
+        <w:trPr>
+          <w:cantSplit/>
+        </w:trPr>
+        <w:tc>
+          <w:tcPr>
+            <w:tcW w:w="9594" w:type="dxa"/>
+            <w:gridSpan w:val="3"/>
+            <w:tcBorders>
+              <w:top w:val="single" w:sz="4" w:space="0" w:color="auto"/>
+              <w:left w:val="single" w:sz="4" w:space="0" w:color="auto"/>
+              <w:bottom w:val="single" w:sz="4" w:space="0" w:color="auto"/>
+              <w:right w:val="single" w:sz="4" w:space="0" w:color="auto"/>
+            </w:tcBorders>
+          </w:tcPr>
+          <w:p>
+            <w:pPr>
+              <w:jc w:val="center"/>
+              <w:rPr>
+                <w:b/>
+                <w:bCs/>
+              </w:rPr>
+            </w:pPr>
+            <w:proofErr w:type="spellStart"/>
+            <w:r>
+              <w:rPr>
+                <w:b/>
+                <w:bCs/>
+              </w:rPr>
+              <w:t>Skenario</w:t>
+            </w:r>
+            <w:proofErr w:type="spellEnd"/>
+            <w:r>
+              <w:rPr>
+                <w:b/>
+                <w:bCs/>
+              </w:rPr>
+              <w:t xml:space="preserve"> </w:t>
+            </w:r>
+            <w:proofErr w:type="spellStart"/>
+            <w:r>
+              <w:rPr>
+                <w:b/>
+                <w:bCs/>
+              </w:rPr>
+              <w:t>Alternatif</w:t>
+            </w:r>
+            <w:proofErr w:type="spellEnd"/>
+            <w:r>
+              <w:rPr>
+                <w:b/>
+                <w:bCs/>
+              </w:rPr>
+              <w:t xml:space="preserve"> : </w:t>
+            </w:r>
+            <w:proofErr w:type="spellStart"/>
+            <w:r>
+              <w:rPr>
+                <w:b/>
+                <w:bCs/>
+              </w:rPr>
+              <w:t>Validasi</w:t>
+            </w:r>
+            <w:proofErr w:type="spellEnd"/>
+            <w:r>
+              <w:rPr>
+                <w:b/>
+                <w:bCs/>
+              </w:rPr>
+              <w:t xml:space="preserve"> </w:t>
+            </w:r>
+            <w:proofErr w:type="spellStart"/>
+            <w:r>
+              <w:rPr>
+                <w:b/>
+                <w:bCs/>
+              </w:rPr>
+              <w:t>Permintaan</w:t>
+            </w:r>
+            <w:proofErr w:type="spellEnd"/>
+            <w:r>
+              <w:rPr>
+                <w:b/>
+                <w:bCs/>
+              </w:rPr>
+              <w:t xml:space="preserve"> </w:t>
+            </w:r>
+            <w:proofErr w:type="spellStart"/>
+            <w:r>
+              <w:rPr>
+                <w:b/>
+                <w:bCs/>
+              </w:rPr>
+              <w:t>Gagal</w:t>
+            </w:r>
+            <w:proofErr w:type="spellEnd"/>
+          </w:p>
+        </w:tc>
+      </w:tr>
+      <w:tr>
+        <w:trPr>
+          <w:cantSplit/>
+        </w:trPr>
+        <w:tc>
+          <w:tcPr>
+            <w:tcW w:w="4878" w:type="dxa"/>
+            <w:gridSpan w:val="2"/>
+            <w:tcBorders>
+              <w:top w:val="single" w:sz="4" w:space="0" w:color="auto"/>
+              <w:left w:val="single" w:sz="4" w:space="0" w:color="auto"/>
+              <w:bottom w:val="single" w:sz="4" w:space="0" w:color="auto"/>
+              <w:right w:val="single" w:sz="4" w:space="0" w:color="auto"/>
+            </w:tcBorders>
+          </w:tcPr>
+          <w:p>
+            <w:pPr>
+              <w:jc w:val="center"/>
+              <w:rPr>
+                <w:b/>
+                <w:bCs/>
+              </w:rPr>
+            </w:pPr>
+            <w:proofErr w:type="spellStart"/>
+            <w:r>
+              <w:rPr>
+                <w:b/>
+                <w:bCs/>
+              </w:rPr>
+              <w:t>Aksi</w:t>
+            </w:r>
+            <w:proofErr w:type="spellEnd"/>
+            <w:r>
+              <w:rPr>
+                <w:b/>
+                <w:bCs/>
+              </w:rPr>
+              <w:t xml:space="preserve"> </w:t>
+            </w:r>
+            <w:proofErr w:type="spellStart"/>
+            <w:r>
+              <w:rPr>
+                <w:b/>
+                <w:bCs/>
+              </w:rPr>
+              <w:t>Aktor</w:t>
+            </w:r>
+            <w:proofErr w:type="spellEnd"/>
+          </w:p>
+        </w:tc>
+        <w:tc>
+          <w:tcPr>
+            <w:tcW w:w="4716" w:type="dxa"/>
+            <w:tcBorders>
+              <w:top w:val="single" w:sz="4" w:space="0" w:color="auto"/>
+              <w:left w:val="single" w:sz="4" w:space="0" w:color="auto"/>
+              <w:bottom w:val="single" w:sz="4" w:space="0" w:color="auto"/>
+              <w:right w:val="single" w:sz="4" w:space="0" w:color="auto"/>
+            </w:tcBorders>
+          </w:tcPr>
+          <w:p>
+            <w:pPr>
+              <w:jc w:val="center"/>
+              <w:rPr>
+                <w:b/>
+                <w:bCs/>
+              </w:rPr>
+            </w:pPr>
+            <w:proofErr w:type="spellStart"/>
+            <w:r>
+              <w:rPr>
+                <w:b/>
+                <w:bCs/>
+              </w:rPr>
+              <w:t>Reaksi</w:t>
+            </w:r>
+            <w:proofErr w:type="spellEnd"/>
+            <w:r>
+              <w:rPr>
+                <w:b/>
+                <w:bCs/>
+              </w:rPr>
+              <w:t xml:space="preserve"> </w:t>
+            </w:r>
+            <w:proofErr w:type="spellStart"/>
+            <w:r>
+              <w:rPr>
+                <w:b/>
+                <w:bCs/>
+              </w:rPr>
+              <w:t>Sistem</w:t>
+            </w:r>
+            <w:proofErr w:type="spellEnd"/>
+          </w:p>
+        </w:tc>
+      </w:tr>
+      <w:tr>
+        <w:tc>
+          <w:tcPr>
+            <w:tcW w:w="4878" w:type="dxa"/>
+            <w:gridSpan w:val="2"/>
+            <w:tcBorders>
+              <w:top w:val="single" w:sz="4" w:space="0" w:color="auto"/>
+              <w:left w:val="single" w:sz="4" w:space="0" w:color="auto"/>
+              <w:bottom w:val="single" w:sz="4" w:space="0" w:color="auto"/>
+              <w:right w:val="single" w:sz="4" w:space="0" w:color="auto"/>
+            </w:tcBorders>
+          </w:tcPr>
+          <w:p>
+            <w:pPr>
+              <w:pStyle w:val="ListParagraph"/>
+              <w:numPr>
+                <w:ilvl w:val="0"/>
+                <w:numId w:val="13"/>
+              </w:numPr>
+              <w:jc w:val="both"/>
+              <w:rPr>
+                <w:bCs/>
+              </w:rPr>
+            </w:pPr>
+            <w:proofErr w:type="spellStart"/>
+            <w:r>
+              <w:rPr>
+                <w:bCs/>
+              </w:rPr>
+              <w:t>Menekan</w:t>
+            </w:r>
+            <w:proofErr w:type="spellEnd"/>
+            <w:r>
+              <w:rPr>
+                <w:bCs/>
+              </w:rPr>
+              <w:t xml:space="preserve"> </w:t>
+            </w:r>
+            <w:proofErr w:type="spellStart"/>
+            <w:r>
+              <w:rPr>
+                <w:bCs/>
+              </w:rPr>
+              <w:t>tombol</w:t>
+            </w:r>
+            <w:proofErr w:type="spellEnd"/>
+            <w:r>
+              <w:rPr>
+                <w:bCs/>
+              </w:rPr>
+              <w:t xml:space="preserve"> </w:t>
+            </w:r>
+            <w:proofErr w:type="spellStart"/>
+            <w:r>
+              <w:rPr>
+                <w:bCs/>
+              </w:rPr>
+              <w:t>buka</w:t>
+            </w:r>
+            <w:proofErr w:type="spellEnd"/>
+            <w:r>
+              <w:rPr>
+                <w:bCs/>
+              </w:rPr>
+              <w:t xml:space="preserve"> </w:t>
+            </w:r>
+            <w:proofErr w:type="spellStart"/>
+            <w:r>
+              <w:rPr>
+                <w:bCs/>
+              </w:rPr>
+              <w:t>pemberitahuan</w:t>
+            </w:r>
+            <w:proofErr w:type="spellEnd"/>
+          </w:p>
+        </w:tc>
+        <w:tc>
+          <w:tcPr>
+            <w:tcW w:w="4716" w:type="dxa"/>
+            <w:tcBorders>
+              <w:top w:val="single" w:sz="4" w:space="0" w:color="auto"/>
+              <w:left w:val="single" w:sz="4" w:space="0" w:color="auto"/>
+              <w:bottom w:val="single" w:sz="4" w:space="0" w:color="auto"/>
+              <w:right w:val="single" w:sz="4" w:space="0" w:color="auto"/>
+            </w:tcBorders>
+          </w:tcPr>
+          <w:p>
+            <w:pPr>
+              <w:pStyle w:val="ListParagraph"/>
+              <w:spacing w:after="200" w:line="276" w:lineRule="auto"/>
+              <w:ind w:left="1080"/>
+              <w:rPr>
+                <w:bCs/>
+              </w:rPr>
+            </w:pPr>
+          </w:p>
+        </w:tc>
+      </w:tr>
+      <w:tr>
+        <w:tc>
+          <w:tcPr>
+            <w:tcW w:w="4878" w:type="dxa"/>
+            <w:gridSpan w:val="2"/>
+            <w:tcBorders>
+              <w:top w:val="single" w:sz="4" w:space="0" w:color="auto"/>
+              <w:left w:val="single" w:sz="4" w:space="0" w:color="auto"/>
+              <w:bottom w:val="single" w:sz="4" w:space="0" w:color="auto"/>
+              <w:right w:val="single" w:sz="4" w:space="0" w:color="auto"/>
+            </w:tcBorders>
+          </w:tcPr>
+          <w:p>
+            <w:pPr>
+              <w:pStyle w:val="ListParagraph"/>
+              <w:ind w:left="1242"/>
+              <w:jc w:val="both"/>
+              <w:rPr>
+                <w:bCs/>
+              </w:rPr>
+            </w:pPr>
+          </w:p>
+        </w:tc>
+        <w:tc>
+          <w:tcPr>
+            <w:tcW w:w="4716" w:type="dxa"/>
+            <w:tcBorders>
+              <w:top w:val="single" w:sz="4" w:space="0" w:color="auto"/>
+              <w:left w:val="single" w:sz="4" w:space="0" w:color="auto"/>
+              <w:bottom w:val="single" w:sz="4" w:space="0" w:color="auto"/>
+              <w:right w:val="single" w:sz="4" w:space="0" w:color="auto"/>
+            </w:tcBorders>
+          </w:tcPr>
+          <w:p>
+            <w:pPr>
+              <w:pStyle w:val="ListParagraph"/>
+              <w:numPr>
+                <w:ilvl w:val="0"/>
+                <w:numId w:val="13"/>
+              </w:numPr>
+              <w:spacing w:after="200" w:line="276" w:lineRule="auto"/>
+              <w:rPr>
+                <w:bCs/>
+              </w:rPr>
+            </w:pPr>
+            <w:proofErr w:type="spellStart"/>
+            <w:r>
+              <w:rPr>
+                <w:bCs/>
+              </w:rPr>
+              <w:t>Sistem</w:t>
+            </w:r>
+            <w:proofErr w:type="spellEnd"/>
+            <w:r>
+              <w:rPr>
+                <w:bCs/>
+              </w:rPr>
+              <w:t xml:space="preserve"> </w:t>
+            </w:r>
+            <w:proofErr w:type="spellStart"/>
+            <w:r>
+              <w:rPr>
+                <w:bCs/>
+              </w:rPr>
+              <w:t>koki</w:t>
+            </w:r>
+            <w:proofErr w:type="spellEnd"/>
+            <w:r>
+              <w:rPr>
+                <w:bCs/>
+              </w:rPr>
+              <w:t xml:space="preserve"> </w:t>
+            </w:r>
+            <w:proofErr w:type="spellStart"/>
+            <w:r>
+              <w:rPr>
+                <w:bCs/>
+              </w:rPr>
+              <w:t>akan</w:t>
+            </w:r>
+            <w:proofErr w:type="spellEnd"/>
+            <w:r>
+              <w:rPr>
+                <w:bCs/>
+              </w:rPr>
+              <w:t xml:space="preserve"> </w:t>
+            </w:r>
+            <w:proofErr w:type="spellStart"/>
+            <w:r>
+              <w:rPr>
+                <w:bCs/>
+              </w:rPr>
+              <w:t>menolak</w:t>
+            </w:r>
+            <w:proofErr w:type="spellEnd"/>
+            <w:r>
+              <w:rPr>
+                <w:bCs/>
+              </w:rPr>
+              <w:t xml:space="preserve"> </w:t>
+            </w:r>
+            <w:proofErr w:type="spellStart"/>
+            <w:r>
+              <w:rPr>
+                <w:bCs/>
+              </w:rPr>
+              <w:t>dan</w:t>
+            </w:r>
+            <w:proofErr w:type="spellEnd"/>
+            <w:r>
+              <w:rPr>
+                <w:bCs/>
+              </w:rPr>
+              <w:t xml:space="preserve"> </w:t>
+            </w:r>
+            <w:proofErr w:type="spellStart"/>
+            <w:r>
+              <w:rPr>
+                <w:bCs/>
+              </w:rPr>
+              <w:t>memberikan</w:t>
+            </w:r>
+            <w:proofErr w:type="spellEnd"/>
+            <w:r>
+              <w:rPr>
+                <w:bCs/>
+              </w:rPr>
+              <w:t xml:space="preserve"> </w:t>
+            </w:r>
+            <w:proofErr w:type="spellStart"/>
+            <w:r>
+              <w:rPr>
+                <w:bCs/>
+              </w:rPr>
+              <w:t>notifikasi</w:t>
+            </w:r>
+            <w:proofErr w:type="spellEnd"/>
+            <w:r>
+              <w:rPr>
+                <w:bCs/>
+              </w:rPr>
+              <w:t xml:space="preserve"> </w:t>
+            </w:r>
+            <w:proofErr w:type="spellStart"/>
+            <w:r>
+              <w:rPr>
+                <w:bCs/>
+              </w:rPr>
+              <w:t>ke</w:t>
+            </w:r>
+            <w:proofErr w:type="spellEnd"/>
+            <w:r>
+              <w:rPr>
+                <w:bCs/>
+              </w:rPr>
+              <w:t xml:space="preserve"> </w:t>
+            </w:r>
+            <w:proofErr w:type="spellStart"/>
+            <w:r>
+              <w:rPr>
+                <w:bCs/>
+              </w:rPr>
+              <w:t>sistem</w:t>
+            </w:r>
+            <w:proofErr w:type="spellEnd"/>
+            <w:r>
+              <w:rPr>
+                <w:bCs/>
+              </w:rPr>
+              <w:t xml:space="preserve"> </w:t>
+            </w:r>
+            <w:proofErr w:type="spellStart"/>
+            <w:r>
+              <w:rPr>
+                <w:bCs/>
+              </w:rPr>
+              <w:t>pelanggan</w:t>
+            </w:r>
+            <w:proofErr w:type="spellEnd"/>
+            <w:r>
+              <w:rPr>
+                <w:bCs/>
+              </w:rPr>
+              <w:t xml:space="preserve"> </w:t>
+            </w:r>
+            <w:proofErr w:type="spellStart"/>
+            <w:r>
+              <w:rPr>
+                <w:bCs/>
+              </w:rPr>
+              <w:t>bahwa</w:t>
+            </w:r>
+            <w:proofErr w:type="spellEnd"/>
+            <w:r>
+              <w:rPr>
+                <w:bCs/>
+              </w:rPr>
+              <w:t xml:space="preserve"> </w:t>
+            </w:r>
+            <w:proofErr w:type="spellStart"/>
+            <w:r>
+              <w:rPr>
+                <w:bCs/>
+              </w:rPr>
+              <w:t>pesanan</w:t>
+            </w:r>
+            <w:proofErr w:type="spellEnd"/>
+            <w:r>
+              <w:rPr>
+                <w:bCs/>
+              </w:rPr>
+              <w:t xml:space="preserve"> </w:t>
+            </w:r>
+            <w:proofErr w:type="spellStart"/>
+            <w:r>
+              <w:rPr>
+                <w:bCs/>
+              </w:rPr>
+              <w:t>ditolak</w:t>
+            </w:r>
+            <w:proofErr w:type="spellEnd"/>
+          </w:p>
+        </w:tc>
+      </w:tr>
+      <w:tr>
+        <w:tc>
+          <w:tcPr>
+            <w:tcW w:w="2268" w:type="dxa"/>
+            <w:tcBorders>
+              <w:top w:val="single" w:sz="4" w:space="0" w:color="auto"/>
+              <w:left w:val="single" w:sz="4" w:space="0" w:color="auto"/>
+              <w:bottom w:val="single" w:sz="4" w:space="0" w:color="auto"/>
+              <w:right w:val="single" w:sz="4" w:space="0" w:color="auto"/>
+            </w:tcBorders>
+          </w:tcPr>
+          <w:p>
+            <w:pPr>
+              <w:rPr>
+                <w:b/>
+                <w:bCs/>
+              </w:rPr>
+            </w:pPr>
+            <w:r>
+              <w:rPr>
+                <w:b/>
+                <w:bCs/>
+              </w:rPr>
+              <w:t xml:space="preserve">Post </w:t>
+            </w:r>
+            <w:proofErr w:type="spellStart"/>
+            <w:r>
+              <w:rPr>
+                <w:b/>
+                <w:bCs/>
+              </w:rPr>
+              <w:t>Kondisi</w:t>
+            </w:r>
+            <w:proofErr w:type="spellEnd"/>
+          </w:p>
+        </w:tc>
+        <w:tc>
+          <w:tcPr>
+            <w:tcW w:w="7326" w:type="dxa"/>
+            <w:gridSpan w:val="2"/>
+            <w:tcBorders>
+              <w:top w:val="single" w:sz="4" w:space="0" w:color="auto"/>
+              <w:left w:val="single" w:sz="4" w:space="0" w:color="auto"/>
+              <w:bottom w:val="single" w:sz="4" w:space="0" w:color="auto"/>
+              <w:right w:val="single" w:sz="4" w:space="0" w:color="auto"/>
+            </w:tcBorders>
+          </w:tcPr>
+          <w:p>
+            <w:proofErr w:type="spellStart"/>
+            <w:r>
+              <w:t>Aplikasi</w:t>
+            </w:r>
+            <w:proofErr w:type="spellEnd"/>
+            <w:r>
+              <w:t xml:space="preserve"> </w:t>
+            </w:r>
+            <w:proofErr w:type="spellStart"/>
+            <w:r>
+              <w:t>menyimpan</w:t>
+            </w:r>
+            <w:proofErr w:type="spellEnd"/>
+            <w:r>
+              <w:t xml:space="preserve"> data </w:t>
+            </w:r>
+            <w:proofErr w:type="spellStart"/>
+            <w:r>
+              <w:t>ketersediaan</w:t>
+            </w:r>
+            <w:proofErr w:type="spellEnd"/>
+            <w:r>
+              <w:t xml:space="preserve"> menu</w:t>
+            </w:r>
+          </w:p>
+        </w:tc>
+      </w:tr>
+    </w:tbl>
+    <w:p>
+      <w:pPr>
+        <w:pStyle w:val="ListParagraph"/>
+        <w:ind w:left="1242"/>
+      </w:pPr>
+    </w:p>
+    <w:p>
+      <w:pPr>
+        <w:pStyle w:val="ListParagraph"/>
+        <w:numPr>
+          <w:ilvl w:val="0"/>
+          <w:numId w:val="9"/>
+        </w:numPr>
+      </w:pPr>
+      <w:r>
+        <w:t xml:space="preserve">Use Case </w:t>
+      </w:r>
+      <w:proofErr w:type="spellStart"/>
+      <w:r>
+        <w:t>Cek</w:t>
+      </w:r>
+      <w:proofErr w:type="spellEnd"/>
+      <w:r>
+        <w:t xml:space="preserve"> </w:t>
+      </w:r>
+      <w:proofErr w:type="spellStart"/>
+      <w:r>
+        <w:t>Informasi</w:t>
+      </w:r>
+      <w:proofErr w:type="spellEnd"/>
+      <w:r>
+        <w:t xml:space="preserve"> Bill</w:t>
+      </w:r>
+    </w:p>
+    <w:tbl>
+      <w:tblPr>
+        <w:tblW w:w="9594" w:type="dxa"/>
+        <w:tblBorders>
+          <w:top w:val="single" w:sz="4" w:space="0" w:color="auto"/>
+          <w:left w:val="single" w:sz="4" w:space="0" w:color="auto"/>
+          <w:bottom w:val="single" w:sz="4" w:space="0" w:color="auto"/>
+          <w:right w:val="single" w:sz="4" w:space="0" w:color="auto"/>
+          <w:insideH w:val="single" w:sz="4" w:space="0" w:color="auto"/>
+          <w:insideV w:val="single" w:sz="4" w:space="0" w:color="auto"/>
+        </w:tblBorders>
+        <w:tblLook w:val="0000" w:firstRow="0" w:lastRow="0" w:firstColumn="0" w:lastColumn="0" w:noHBand="0" w:noVBand="0"/>
+      </w:tblPr>
+      <w:tblGrid>
+        <w:gridCol w:w="2268"/>
+        <w:gridCol w:w="2610"/>
+        <w:gridCol w:w="4716"/>
+      </w:tblGrid>
+      <w:tr>
+        <w:tc>
+          <w:tcPr>
+            <w:tcW w:w="2268" w:type="dxa"/>
+            <w:tcBorders>
+              <w:top w:val="single" w:sz="4" w:space="0" w:color="auto"/>
+              <w:left w:val="single" w:sz="4" w:space="0" w:color="auto"/>
+              <w:bottom w:val="single" w:sz="4" w:space="0" w:color="auto"/>
+              <w:right w:val="single" w:sz="4" w:space="0" w:color="auto"/>
+            </w:tcBorders>
+          </w:tcPr>
+          <w:p>
+            <w:pPr>
+              <w:rPr>
+                <w:b/>
+                <w:bCs/>
+              </w:rPr>
+            </w:pPr>
+            <w:proofErr w:type="spellStart"/>
+            <w:r>
+              <w:rPr>
+                <w:b/>
+                <w:bCs/>
+              </w:rPr>
+              <w:t>Nomor</w:t>
+            </w:r>
+            <w:proofErr w:type="spellEnd"/>
+          </w:p>
+        </w:tc>
+        <w:tc>
+          <w:tcPr>
+            <w:tcW w:w="7326" w:type="dxa"/>
+            <w:gridSpan w:val="2"/>
+            <w:tcBorders>
+              <w:top w:val="single" w:sz="4" w:space="0" w:color="auto"/>
+              <w:left w:val="single" w:sz="4" w:space="0" w:color="auto"/>
+              <w:bottom w:val="single" w:sz="4" w:space="0" w:color="auto"/>
+              <w:right w:val="single" w:sz="4" w:space="0" w:color="auto"/>
+            </w:tcBorders>
+          </w:tcPr>
+          <w:p>
+            <w:r>
+              <w:t>005</w:t>
+            </w:r>
+          </w:p>
+        </w:tc>
+      </w:tr>
+      <w:tr>
+        <w:tc>
+          <w:tcPr>
+            <w:tcW w:w="2268" w:type="dxa"/>
+            <w:tcBorders>
+              <w:top w:val="single" w:sz="4" w:space="0" w:color="auto"/>
+              <w:left w:val="single" w:sz="4" w:space="0" w:color="auto"/>
+              <w:bottom w:val="single" w:sz="4" w:space="0" w:color="auto"/>
+              <w:right w:val="single" w:sz="4" w:space="0" w:color="auto"/>
+            </w:tcBorders>
+          </w:tcPr>
+          <w:p>
+            <w:pPr>
+              <w:rPr>
+                <w:b/>
+                <w:bCs/>
+              </w:rPr>
+            </w:pPr>
+            <w:r>
+              <w:rPr>
+                <w:b/>
+                <w:bCs/>
+              </w:rPr>
+              <w:t>Nama</w:t>
+            </w:r>
+          </w:p>
+        </w:tc>
+        <w:tc>
+          <w:tcPr>
+            <w:tcW w:w="7326" w:type="dxa"/>
+            <w:gridSpan w:val="2"/>
+            <w:tcBorders>
+              <w:top w:val="single" w:sz="4" w:space="0" w:color="auto"/>
+              <w:left w:val="single" w:sz="4" w:space="0" w:color="auto"/>
+              <w:bottom w:val="single" w:sz="4" w:space="0" w:color="auto"/>
+              <w:right w:val="single" w:sz="4" w:space="0" w:color="auto"/>
+            </w:tcBorders>
+          </w:tcPr>
+          <w:p>
+            <w:proofErr w:type="spellStart"/>
+            <w:r>
+              <w:t>Cek</w:t>
+            </w:r>
+            <w:proofErr w:type="spellEnd"/>
+            <w:r>
+              <w:t xml:space="preserve"> </w:t>
+            </w:r>
+            <w:proofErr w:type="spellStart"/>
+            <w:r>
+              <w:t>Informasi</w:t>
+            </w:r>
+            <w:proofErr w:type="spellEnd"/>
+            <w:r>
+              <w:t xml:space="preserve"> Bill</w:t>
+            </w:r>
+          </w:p>
+        </w:tc>
+      </w:tr>
+      <w:tr>
+        <w:tc>
+          <w:tcPr>
+            <w:tcW w:w="2268" w:type="dxa"/>
+            <w:tcBorders>
+              <w:top w:val="single" w:sz="4" w:space="0" w:color="auto"/>
+              <w:left w:val="single" w:sz="4" w:space="0" w:color="auto"/>
+              <w:bottom w:val="single" w:sz="4" w:space="0" w:color="auto"/>
+              <w:right w:val="single" w:sz="4" w:space="0" w:color="auto"/>
+            </w:tcBorders>
+          </w:tcPr>
+          <w:p>
+            <w:pPr>
+              <w:rPr>
+                <w:b/>
+                <w:bCs/>
+              </w:rPr>
+            </w:pPr>
+            <w:proofErr w:type="spellStart"/>
+            <w:r>
+              <w:rPr>
+                <w:b/>
+                <w:bCs/>
+              </w:rPr>
+              <w:t>Tujuan</w:t>
+            </w:r>
+            <w:proofErr w:type="spellEnd"/>
+          </w:p>
+        </w:tc>
+        <w:tc>
+          <w:tcPr>
+            <w:tcW w:w="7326" w:type="dxa"/>
+            <w:gridSpan w:val="2"/>
+            <w:tcBorders>
+              <w:top w:val="single" w:sz="4" w:space="0" w:color="auto"/>
+              <w:left w:val="single" w:sz="4" w:space="0" w:color="auto"/>
+              <w:bottom w:val="single" w:sz="4" w:space="0" w:color="auto"/>
+              <w:right w:val="single" w:sz="4" w:space="0" w:color="auto"/>
+            </w:tcBorders>
+          </w:tcPr>
+          <w:p>
+            <w:pPr>
+              <w:jc w:val="both"/>
+            </w:pPr>
+            <w:r>
+              <w:rPr>
+                <w:lang w:val="nb-NO"/>
+              </w:rPr>
+              <w:t>Memberi tahu pelanggan tentang berapa bill yang harus d bayar</w:t>
+            </w:r>
+          </w:p>
+        </w:tc>
+      </w:tr>
+      <w:tr>
+        <w:tc>
+          <w:tcPr>
+            <w:tcW w:w="2268" w:type="dxa"/>
+            <w:tcBorders>
+              <w:top w:val="single" w:sz="4" w:space="0" w:color="auto"/>
+              <w:left w:val="single" w:sz="4" w:space="0" w:color="auto"/>
+              <w:bottom w:val="single" w:sz="4" w:space="0" w:color="auto"/>
+              <w:right w:val="single" w:sz="4" w:space="0" w:color="auto"/>
+            </w:tcBorders>
+          </w:tcPr>
+          <w:p>
+            <w:pPr>
+              <w:rPr>
+                <w:b/>
+                <w:bCs/>
+              </w:rPr>
+            </w:pPr>
+            <w:proofErr w:type="spellStart"/>
+            <w:r>
+              <w:rPr>
+                <w:b/>
+                <w:bCs/>
+              </w:rPr>
+              <w:t>Deskripsi</w:t>
+            </w:r>
+            <w:proofErr w:type="spellEnd"/>
+          </w:p>
+        </w:tc>
+        <w:tc>
+          <w:tcPr>
+            <w:tcW w:w="7326" w:type="dxa"/>
+            <w:gridSpan w:val="2"/>
+            <w:tcBorders>
+              <w:top w:val="single" w:sz="4" w:space="0" w:color="auto"/>
+              <w:left w:val="single" w:sz="4" w:space="0" w:color="auto"/>
+              <w:bottom w:val="single" w:sz="4" w:space="0" w:color="auto"/>
+              <w:right w:val="single" w:sz="4" w:space="0" w:color="auto"/>
+            </w:tcBorders>
+          </w:tcPr>
+          <w:p>
+            <w:pPr>
+              <w:tabs>
+                <w:tab w:val="left" w:pos="399"/>
+              </w:tabs>
+              <w:spacing w:before="100" w:beforeAutospacing="1" w:after="100" w:afterAutospacing="1"/>
+              <w:contextualSpacing/>
+              <w:jc w:val="both"/>
+              <w:rPr>
+                <w:lang w:eastAsia="en-GB"/>
+              </w:rPr>
+            </w:pPr>
+            <w:r>
+              <w:rPr>
+                <w:lang w:eastAsia="en-GB"/>
+              </w:rPr>
+              <w:t xml:space="preserve">Use case </w:t>
+            </w:r>
+            <w:proofErr w:type="spellStart"/>
+            <w:r>
+              <w:rPr>
+                <w:lang w:eastAsia="en-GB"/>
+              </w:rPr>
+              <w:t>ini</w:t>
+            </w:r>
+            <w:proofErr w:type="spellEnd"/>
+            <w:r>
+              <w:rPr>
+                <w:lang w:eastAsia="en-GB"/>
+              </w:rPr>
+              <w:t xml:space="preserve"> di </w:t>
+            </w:r>
+            <w:proofErr w:type="spellStart"/>
+            <w:r>
+              <w:rPr>
+                <w:lang w:eastAsia="en-GB"/>
+              </w:rPr>
+              <w:t>khusukan</w:t>
+            </w:r>
+            <w:proofErr w:type="spellEnd"/>
+            <w:r>
+              <w:rPr>
+                <w:lang w:eastAsia="en-GB"/>
+              </w:rPr>
+              <w:t xml:space="preserve"> </w:t>
+            </w:r>
+            <w:proofErr w:type="spellStart"/>
+            <w:r>
+              <w:rPr>
+                <w:lang w:eastAsia="en-GB"/>
+              </w:rPr>
+              <w:t>untuk</w:t>
+            </w:r>
+            <w:proofErr w:type="spellEnd"/>
+            <w:r>
+              <w:rPr>
+                <w:lang w:eastAsia="en-GB"/>
+              </w:rPr>
+              <w:t xml:space="preserve"> </w:t>
+            </w:r>
+            <w:proofErr w:type="spellStart"/>
+            <w:r>
+              <w:rPr>
+                <w:lang w:eastAsia="en-GB"/>
+              </w:rPr>
+              <w:t>pemesanan</w:t>
+            </w:r>
+            <w:proofErr w:type="spellEnd"/>
+            <w:r>
+              <w:rPr>
+                <w:lang w:eastAsia="en-GB"/>
+              </w:rPr>
+              <w:t xml:space="preserve"> yang </w:t>
+            </w:r>
+            <w:proofErr w:type="spellStart"/>
+            <w:r>
+              <w:rPr>
+                <w:lang w:eastAsia="en-GB"/>
+              </w:rPr>
+              <w:t>telah</w:t>
+            </w:r>
+            <w:proofErr w:type="spellEnd"/>
+            <w:r>
+              <w:rPr>
+                <w:lang w:eastAsia="en-GB"/>
+              </w:rPr>
+              <w:t xml:space="preserve"> di </w:t>
+            </w:r>
+            <w:proofErr w:type="spellStart"/>
+            <w:r>
+              <w:rPr>
+                <w:lang w:eastAsia="en-GB"/>
+              </w:rPr>
+              <w:t>terima</w:t>
+            </w:r>
+            <w:proofErr w:type="spellEnd"/>
+            <w:r>
+              <w:rPr>
+                <w:lang w:eastAsia="en-GB"/>
+              </w:rPr>
+              <w:t xml:space="preserve"> </w:t>
+            </w:r>
+            <w:proofErr w:type="spellStart"/>
+            <w:r>
+              <w:rPr>
+                <w:lang w:eastAsia="en-GB"/>
+              </w:rPr>
+              <w:t>oleh</w:t>
+            </w:r>
+            <w:proofErr w:type="spellEnd"/>
+            <w:r>
+              <w:rPr>
+                <w:lang w:eastAsia="en-GB"/>
+              </w:rPr>
+              <w:t xml:space="preserve"> </w:t>
+            </w:r>
+            <w:proofErr w:type="spellStart"/>
+            <w:r>
+              <w:rPr>
+                <w:lang w:eastAsia="en-GB"/>
+              </w:rPr>
+              <w:t>koki</w:t>
+            </w:r>
+            <w:proofErr w:type="spellEnd"/>
+            <w:r>
+              <w:rPr>
+                <w:lang w:eastAsia="en-GB"/>
+              </w:rPr>
+              <w:t xml:space="preserve"> </w:t>
+            </w:r>
+            <w:proofErr w:type="spellStart"/>
+            <w:r>
+              <w:rPr>
+                <w:lang w:eastAsia="en-GB"/>
+              </w:rPr>
+              <w:t>dan</w:t>
+            </w:r>
+            <w:proofErr w:type="spellEnd"/>
+            <w:r>
+              <w:rPr>
+                <w:lang w:eastAsia="en-GB"/>
+              </w:rPr>
+              <w:t xml:space="preserve"> </w:t>
+            </w:r>
+            <w:proofErr w:type="spellStart"/>
+            <w:r>
+              <w:rPr>
+                <w:lang w:eastAsia="en-GB"/>
+              </w:rPr>
+              <w:t>sedang</w:t>
+            </w:r>
+            <w:proofErr w:type="spellEnd"/>
+            <w:r>
+              <w:rPr>
+                <w:lang w:eastAsia="en-GB"/>
+              </w:rPr>
+              <w:t xml:space="preserve"> di proses</w:t>
+            </w:r>
+          </w:p>
+        </w:tc>
+      </w:tr>
+      <w:tr>
+        <w:tc>
+          <w:tcPr>
+            <w:tcW w:w="2268" w:type="dxa"/>
+            <w:tcBorders>
+              <w:top w:val="single" w:sz="4" w:space="0" w:color="auto"/>
+              <w:left w:val="single" w:sz="4" w:space="0" w:color="auto"/>
+              <w:bottom w:val="single" w:sz="4" w:space="0" w:color="auto"/>
+              <w:right w:val="single" w:sz="4" w:space="0" w:color="auto"/>
+            </w:tcBorders>
+          </w:tcPr>
+          <w:p>
+            <w:pPr>
+              <w:rPr>
+                <w:b/>
+                <w:bCs/>
+              </w:rPr>
+            </w:pPr>
+            <w:proofErr w:type="spellStart"/>
+            <w:r>
+              <w:rPr>
+                <w:b/>
+                <w:bCs/>
+              </w:rPr>
+              <w:t>Aktor</w:t>
+            </w:r>
+            <w:proofErr w:type="spellEnd"/>
+          </w:p>
+        </w:tc>
+        <w:tc>
+          <w:tcPr>
+            <w:tcW w:w="7326" w:type="dxa"/>
+            <w:gridSpan w:val="2"/>
+            <w:tcBorders>
+              <w:top w:val="single" w:sz="4" w:space="0" w:color="auto"/>
+              <w:left w:val="single" w:sz="4" w:space="0" w:color="auto"/>
+              <w:bottom w:val="single" w:sz="4" w:space="0" w:color="auto"/>
+              <w:right w:val="single" w:sz="4" w:space="0" w:color="auto"/>
+            </w:tcBorders>
+          </w:tcPr>
+          <w:p>
+            <w:pPr>
+              <w:jc w:val="both"/>
+            </w:pPr>
+            <w:proofErr w:type="spellStart"/>
+            <w:r>
+              <w:t>pelanggan</w:t>
+            </w:r>
+            <w:proofErr w:type="spellEnd"/>
+          </w:p>
+        </w:tc>
+      </w:tr>
+      <w:tr>
+        <w:tc>
+          <w:tcPr>
+            <w:tcW w:w="2268" w:type="dxa"/>
+            <w:tcBorders>
+              <w:top w:val="single" w:sz="4" w:space="0" w:color="auto"/>
+              <w:left w:val="single" w:sz="4" w:space="0" w:color="auto"/>
+              <w:bottom w:val="single" w:sz="4" w:space="0" w:color="auto"/>
+              <w:right w:val="single" w:sz="4" w:space="0" w:color="auto"/>
+            </w:tcBorders>
+          </w:tcPr>
+          <w:p>
+            <w:pPr>
+              <w:rPr>
+                <w:b/>
+                <w:bCs/>
+              </w:rPr>
+            </w:pPr>
+            <w:r>
+              <w:rPr>
+                <w:b/>
+                <w:bCs/>
+              </w:rPr>
+              <w:t xml:space="preserve">Pre </w:t>
+            </w:r>
+            <w:proofErr w:type="spellStart"/>
+            <w:r>
+              <w:rPr>
+                <w:b/>
+                <w:bCs/>
+              </w:rPr>
+              <w:t>Kondisi</w:t>
+            </w:r>
+            <w:proofErr w:type="spellEnd"/>
+          </w:p>
+        </w:tc>
+        <w:tc>
+          <w:tcPr>
+            <w:tcW w:w="7326" w:type="dxa"/>
+            <w:gridSpan w:val="2"/>
+            <w:tcBorders>
+              <w:top w:val="single" w:sz="4" w:space="0" w:color="auto"/>
+              <w:left w:val="single" w:sz="4" w:space="0" w:color="auto"/>
+              <w:bottom w:val="single" w:sz="4" w:space="0" w:color="auto"/>
+              <w:right w:val="single" w:sz="4" w:space="0" w:color="auto"/>
+            </w:tcBorders>
+          </w:tcPr>
+          <w:p/>
+        </w:tc>
+      </w:tr>
+      <w:tr>
+        <w:tc>
+          <w:tcPr>
+            <w:tcW w:w="9594" w:type="dxa"/>
+            <w:gridSpan w:val="3"/>
+            <w:tcBorders>
+              <w:top w:val="single" w:sz="4" w:space="0" w:color="auto"/>
+              <w:left w:val="single" w:sz="4" w:space="0" w:color="auto"/>
+              <w:bottom w:val="single" w:sz="4" w:space="0" w:color="auto"/>
+              <w:right w:val="single" w:sz="4" w:space="0" w:color="auto"/>
+            </w:tcBorders>
+          </w:tcPr>
+          <w:p>
+            <w:pPr>
+              <w:jc w:val="center"/>
+              <w:rPr>
+                <w:b/>
+              </w:rPr>
+            </w:pPr>
+            <w:proofErr w:type="spellStart"/>
+            <w:r>
+              <w:rPr>
+                <w:b/>
+              </w:rPr>
+              <w:t>Skenario</w:t>
+            </w:r>
+            <w:proofErr w:type="spellEnd"/>
+            <w:r>
+              <w:rPr>
+                <w:b/>
+              </w:rPr>
+              <w:t xml:space="preserve"> </w:t>
+            </w:r>
+            <w:proofErr w:type="spellStart"/>
+            <w:r>
+              <w:rPr>
+                <w:b/>
+              </w:rPr>
+              <w:t>Utama</w:t>
+            </w:r>
+            <w:proofErr w:type="spellEnd"/>
+          </w:p>
+        </w:tc>
+      </w:tr>
+      <w:tr>
+        <w:tc>
+          <w:tcPr>
+            <w:tcW w:w="4878" w:type="dxa"/>
+            <w:gridSpan w:val="2"/>
+            <w:tcBorders>
+              <w:top w:val="single" w:sz="4" w:space="0" w:color="auto"/>
+              <w:left w:val="single" w:sz="4" w:space="0" w:color="auto"/>
+              <w:bottom w:val="single" w:sz="4" w:space="0" w:color="auto"/>
+              <w:right w:val="single" w:sz="4" w:space="0" w:color="auto"/>
+            </w:tcBorders>
+          </w:tcPr>
+          <w:p>
+            <w:pPr>
+              <w:jc w:val="center"/>
+              <w:rPr>
+                <w:b/>
+                <w:bCs/>
+              </w:rPr>
+            </w:pPr>
+            <w:proofErr w:type="spellStart"/>
+            <w:r>
+              <w:rPr>
+                <w:b/>
+                <w:bCs/>
+              </w:rPr>
+              <w:t>Aksi</w:t>
+            </w:r>
+            <w:proofErr w:type="spellEnd"/>
+            <w:r>
+              <w:rPr>
+                <w:b/>
+                <w:bCs/>
+              </w:rPr>
+              <w:t xml:space="preserve"> </w:t>
+            </w:r>
+            <w:proofErr w:type="spellStart"/>
+            <w:r>
+              <w:rPr>
+                <w:b/>
+                <w:bCs/>
+              </w:rPr>
+              <w:t>Aktor</w:t>
+            </w:r>
+            <w:proofErr w:type="spellEnd"/>
+          </w:p>
+        </w:tc>
+        <w:tc>
+          <w:tcPr>
+            <w:tcW w:w="4716" w:type="dxa"/>
+            <w:tcBorders>
+              <w:top w:val="single" w:sz="4" w:space="0" w:color="auto"/>
+              <w:left w:val="single" w:sz="4" w:space="0" w:color="auto"/>
+              <w:bottom w:val="single" w:sz="4" w:space="0" w:color="auto"/>
+              <w:right w:val="single" w:sz="4" w:space="0" w:color="auto"/>
+            </w:tcBorders>
+          </w:tcPr>
+          <w:p>
+            <w:pPr>
+              <w:jc w:val="center"/>
+              <w:rPr>
+                <w:b/>
+                <w:bCs/>
+                <w:lang w:val="sv-SE"/>
+              </w:rPr>
+            </w:pPr>
+            <w:proofErr w:type="spellStart"/>
+            <w:r>
+              <w:rPr>
+                <w:b/>
+                <w:bCs/>
+              </w:rPr>
+              <w:t>Reaksi</w:t>
+            </w:r>
+            <w:proofErr w:type="spellEnd"/>
+            <w:r>
+              <w:rPr>
+                <w:b/>
+                <w:bCs/>
+              </w:rPr>
+              <w:t xml:space="preserve"> Si</w:t>
+            </w:r>
+            <w:r>
+              <w:rPr>
+                <w:b/>
+                <w:bCs/>
+                <w:lang w:val="sv-SE"/>
+              </w:rPr>
+              <w:t>stem</w:t>
+            </w:r>
+          </w:p>
+        </w:tc>
+      </w:tr>
+      <w:tr>
+        <w:tc>
+          <w:tcPr>
+            <w:tcW w:w="4878" w:type="dxa"/>
+            <w:gridSpan w:val="2"/>
+            <w:tcBorders>
+              <w:top w:val="single" w:sz="4" w:space="0" w:color="auto"/>
+              <w:left w:val="single" w:sz="4" w:space="0" w:color="auto"/>
+              <w:bottom w:val="single" w:sz="4" w:space="0" w:color="auto"/>
+              <w:right w:val="single" w:sz="4" w:space="0" w:color="auto"/>
+            </w:tcBorders>
+          </w:tcPr>
+          <w:p>
+            <w:pPr>
+              <w:pStyle w:val="ListParagraph"/>
+              <w:numPr>
+                <w:ilvl w:val="0"/>
+                <w:numId w:val="18"/>
+              </w:numPr>
+              <w:jc w:val="both"/>
+              <w:rPr>
+                <w:bCs/>
+              </w:rPr>
+            </w:pPr>
+            <w:proofErr w:type="spellStart"/>
+            <w:r>
+              <w:rPr>
+                <w:bCs/>
+              </w:rPr>
+              <w:t>Pelanggan</w:t>
+            </w:r>
+            <w:proofErr w:type="spellEnd"/>
+            <w:r>
+              <w:rPr>
+                <w:bCs/>
+              </w:rPr>
+              <w:t xml:space="preserve"> </w:t>
+            </w:r>
+            <w:proofErr w:type="spellStart"/>
+            <w:r>
+              <w:rPr>
+                <w:bCs/>
+              </w:rPr>
+              <w:t>akan</w:t>
+            </w:r>
+            <w:proofErr w:type="spellEnd"/>
+            <w:r>
+              <w:rPr>
+                <w:bCs/>
+              </w:rPr>
+              <w:t xml:space="preserve"> </w:t>
+            </w:r>
+            <w:proofErr w:type="spellStart"/>
+            <w:r>
+              <w:rPr>
+                <w:bCs/>
+              </w:rPr>
+              <w:t>menekan</w:t>
+            </w:r>
+            <w:proofErr w:type="spellEnd"/>
+            <w:r>
+              <w:rPr>
+                <w:bCs/>
+              </w:rPr>
+              <w:t xml:space="preserve"> </w:t>
+            </w:r>
+            <w:proofErr w:type="spellStart"/>
+            <w:r>
+              <w:rPr>
+                <w:bCs/>
+              </w:rPr>
+              <w:t>tombol</w:t>
+            </w:r>
+            <w:proofErr w:type="spellEnd"/>
+            <w:r>
+              <w:rPr>
+                <w:bCs/>
+              </w:rPr>
+              <w:t xml:space="preserve"> </w:t>
+            </w:r>
+            <w:proofErr w:type="spellStart"/>
+            <w:r>
+              <w:rPr>
+                <w:bCs/>
+              </w:rPr>
+              <w:t>informasi</w:t>
+            </w:r>
+            <w:proofErr w:type="spellEnd"/>
+            <w:r>
+              <w:rPr>
+                <w:bCs/>
+              </w:rPr>
+              <w:t xml:space="preserve"> bill</w:t>
+            </w:r>
+          </w:p>
+        </w:tc>
+        <w:tc>
+          <w:tcPr>
+            <w:tcW w:w="4716" w:type="dxa"/>
+            <w:tcBorders>
+              <w:top w:val="single" w:sz="4" w:space="0" w:color="auto"/>
+              <w:left w:val="single" w:sz="4" w:space="0" w:color="auto"/>
+              <w:bottom w:val="single" w:sz="4" w:space="0" w:color="auto"/>
+              <w:right w:val="single" w:sz="4" w:space="0" w:color="auto"/>
+            </w:tcBorders>
+          </w:tcPr>
+          <w:p>
+            <w:pPr>
+              <w:spacing w:after="200" w:line="276" w:lineRule="auto"/>
+              <w:rPr>
+                <w:bCs/>
+              </w:rPr>
+            </w:pPr>
+          </w:p>
+        </w:tc>
+      </w:tr>
+      <w:tr>
+        <w:tc>
+          <w:tcPr>
+            <w:tcW w:w="4878" w:type="dxa"/>
+            <w:gridSpan w:val="2"/>
+            <w:tcBorders>
+              <w:top w:val="single" w:sz="4" w:space="0" w:color="auto"/>
+              <w:left w:val="single" w:sz="4" w:space="0" w:color="auto"/>
+              <w:bottom w:val="single" w:sz="4" w:space="0" w:color="auto"/>
+              <w:right w:val="single" w:sz="4" w:space="0" w:color="auto"/>
+            </w:tcBorders>
+          </w:tcPr>
+          <w:p>
+            <w:pPr>
+              <w:jc w:val="both"/>
+              <w:rPr>
+                <w:bCs/>
+              </w:rPr>
+            </w:pPr>
+          </w:p>
+        </w:tc>
+        <w:tc>
+          <w:tcPr>
+            <w:tcW w:w="4716" w:type="dxa"/>
+            <w:tcBorders>
+              <w:top w:val="single" w:sz="4" w:space="0" w:color="auto"/>
+              <w:left w:val="single" w:sz="4" w:space="0" w:color="auto"/>
+              <w:bottom w:val="single" w:sz="4" w:space="0" w:color="auto"/>
+              <w:right w:val="single" w:sz="4" w:space="0" w:color="auto"/>
+            </w:tcBorders>
+          </w:tcPr>
+          <w:p>
+            <w:pPr>
+              <w:pStyle w:val="ListParagraph"/>
+              <w:numPr>
+                <w:ilvl w:val="0"/>
+                <w:numId w:val="18"/>
+              </w:numPr>
+              <w:spacing w:after="200" w:line="276" w:lineRule="auto"/>
+              <w:rPr>
+                <w:bCs/>
+                <w:lang w:val="fi-FI"/>
+              </w:rPr>
+            </w:pPr>
+            <w:r>
+              <w:rPr>
+                <w:bCs/>
+                <w:lang w:val="fi-FI"/>
+              </w:rPr>
+              <w:t>Sistem akan memberitahu bahwa pesanan sedang di proses</w:t>
+            </w:r>
+          </w:p>
+        </w:tc>
+      </w:tr>
+      <w:tr>
+        <w:trPr>
+          <w:cantSplit/>
+        </w:trPr>
+        <w:tc>
+          <w:tcPr>
+            <w:tcW w:w="9594" w:type="dxa"/>
+            <w:gridSpan w:val="3"/>
+            <w:tcBorders>
+              <w:top w:val="single" w:sz="4" w:space="0" w:color="auto"/>
+              <w:left w:val="single" w:sz="4" w:space="0" w:color="auto"/>
+              <w:bottom w:val="single" w:sz="4" w:space="0" w:color="auto"/>
+              <w:right w:val="single" w:sz="4" w:space="0" w:color="auto"/>
+            </w:tcBorders>
+          </w:tcPr>
+          <w:p>
+            <w:pPr>
+              <w:jc w:val="center"/>
+              <w:rPr>
+                <w:b/>
+                <w:bCs/>
+              </w:rPr>
+            </w:pPr>
+            <w:proofErr w:type="spellStart"/>
+            <w:r>
+              <w:rPr>
+                <w:b/>
+                <w:bCs/>
+              </w:rPr>
+              <w:t>Skenario</w:t>
+            </w:r>
+            <w:proofErr w:type="spellEnd"/>
+            <w:r>
+              <w:rPr>
+                <w:b/>
+                <w:bCs/>
+              </w:rPr>
+              <w:t xml:space="preserve"> </w:t>
+            </w:r>
+            <w:proofErr w:type="spellStart"/>
+            <w:r>
+              <w:rPr>
+                <w:b/>
+                <w:bCs/>
+              </w:rPr>
+              <w:t>Alternatif</w:t>
+            </w:r>
+            <w:proofErr w:type="spellEnd"/>
+            <w:r>
+              <w:rPr>
+                <w:b/>
+                <w:bCs/>
+              </w:rPr>
+              <w:t xml:space="preserve"> : </w:t>
+            </w:r>
+            <w:proofErr w:type="spellStart"/>
+            <w:r>
+              <w:rPr>
+                <w:b/>
+                <w:bCs/>
+              </w:rPr>
+              <w:t>Validasi</w:t>
+            </w:r>
+            <w:proofErr w:type="spellEnd"/>
+            <w:r>
+              <w:rPr>
+                <w:b/>
+                <w:bCs/>
+              </w:rPr>
+              <w:t xml:space="preserve"> </w:t>
+            </w:r>
+            <w:proofErr w:type="spellStart"/>
+            <w:r>
+              <w:rPr>
+                <w:b/>
+                <w:bCs/>
+              </w:rPr>
+              <w:t>Permintaan</w:t>
+            </w:r>
+            <w:proofErr w:type="spellEnd"/>
+            <w:r>
+              <w:rPr>
+                <w:b/>
+                <w:bCs/>
+              </w:rPr>
+              <w:t xml:space="preserve"> </w:t>
+            </w:r>
+            <w:proofErr w:type="spellStart"/>
+            <w:r>
+              <w:rPr>
+                <w:b/>
+                <w:bCs/>
+              </w:rPr>
+              <w:t>Gagal</w:t>
+            </w:r>
+            <w:proofErr w:type="spellEnd"/>
+          </w:p>
+        </w:tc>
+      </w:tr>
+      <w:tr>
+        <w:trPr>
+          <w:cantSplit/>
+        </w:trPr>
+        <w:tc>
+          <w:tcPr>
+            <w:tcW w:w="4878" w:type="dxa"/>
+            <w:gridSpan w:val="2"/>
+            <w:tcBorders>
+              <w:top w:val="single" w:sz="4" w:space="0" w:color="auto"/>
+              <w:left w:val="single" w:sz="4" w:space="0" w:color="auto"/>
+              <w:bottom w:val="single" w:sz="4" w:space="0" w:color="auto"/>
+              <w:right w:val="single" w:sz="4" w:space="0" w:color="auto"/>
+            </w:tcBorders>
+          </w:tcPr>
+          <w:p>
+            <w:pPr>
+              <w:jc w:val="center"/>
+              <w:rPr>
+                <w:b/>
+                <w:bCs/>
+              </w:rPr>
+            </w:pPr>
+            <w:proofErr w:type="spellStart"/>
+            <w:r>
+              <w:rPr>
+                <w:b/>
+                <w:bCs/>
+              </w:rPr>
+              <w:t>Aksi</w:t>
+            </w:r>
+            <w:proofErr w:type="spellEnd"/>
+            <w:r>
+              <w:rPr>
+                <w:b/>
+                <w:bCs/>
+              </w:rPr>
+              <w:t xml:space="preserve"> </w:t>
+            </w:r>
+            <w:proofErr w:type="spellStart"/>
+            <w:r>
+              <w:rPr>
+                <w:b/>
+                <w:bCs/>
+              </w:rPr>
+              <w:t>Aktor</w:t>
+            </w:r>
+            <w:proofErr w:type="spellEnd"/>
+          </w:p>
+        </w:tc>
+        <w:tc>
+          <w:tcPr>
+            <w:tcW w:w="4716" w:type="dxa"/>
+            <w:tcBorders>
+              <w:top w:val="single" w:sz="4" w:space="0" w:color="auto"/>
+              <w:left w:val="single" w:sz="4" w:space="0" w:color="auto"/>
+              <w:bottom w:val="single" w:sz="4" w:space="0" w:color="auto"/>
+              <w:right w:val="single" w:sz="4" w:space="0" w:color="auto"/>
+            </w:tcBorders>
+          </w:tcPr>
+          <w:p>
+            <w:pPr>
+              <w:jc w:val="center"/>
+              <w:rPr>
+                <w:b/>
+                <w:bCs/>
+              </w:rPr>
+            </w:pPr>
+            <w:proofErr w:type="spellStart"/>
+            <w:r>
+              <w:rPr>
+                <w:b/>
+                <w:bCs/>
+              </w:rPr>
+              <w:t>Reaksi</w:t>
+            </w:r>
+            <w:proofErr w:type="spellEnd"/>
+            <w:r>
+              <w:rPr>
+                <w:b/>
+                <w:bCs/>
+              </w:rPr>
+              <w:t xml:space="preserve"> </w:t>
+            </w:r>
+            <w:proofErr w:type="spellStart"/>
+            <w:r>
+              <w:rPr>
+                <w:b/>
+                <w:bCs/>
+              </w:rPr>
+              <w:t>Sistem</w:t>
+            </w:r>
+            <w:proofErr w:type="spellEnd"/>
+          </w:p>
+        </w:tc>
+      </w:tr>
+      <w:tr>
+        <w:tc>
+          <w:tcPr>
+            <w:tcW w:w="4878" w:type="dxa"/>
+            <w:gridSpan w:val="2"/>
+            <w:tcBorders>
+              <w:top w:val="single" w:sz="4" w:space="0" w:color="auto"/>
+              <w:left w:val="single" w:sz="4" w:space="0" w:color="auto"/>
+              <w:bottom w:val="single" w:sz="4" w:space="0" w:color="auto"/>
+              <w:right w:val="single" w:sz="4" w:space="0" w:color="auto"/>
+            </w:tcBorders>
+          </w:tcPr>
+          <w:p>
+            <w:pPr>
+              <w:pStyle w:val="ListParagraph"/>
+              <w:numPr>
+                <w:ilvl w:val="0"/>
+                <w:numId w:val="18"/>
+              </w:numPr>
+              <w:jc w:val="both"/>
+              <w:rPr>
+                <w:bCs/>
+              </w:rPr>
+            </w:pPr>
+            <w:proofErr w:type="spellStart"/>
+            <w:r>
+              <w:rPr>
+                <w:bCs/>
+              </w:rPr>
+              <w:t>Jika</w:t>
+            </w:r>
+            <w:proofErr w:type="spellEnd"/>
+            <w:r>
+              <w:rPr>
+                <w:bCs/>
+              </w:rPr>
+              <w:t xml:space="preserve"> menu yang </w:t>
+            </w:r>
+            <w:proofErr w:type="spellStart"/>
+            <w:r>
+              <w:rPr>
+                <w:bCs/>
+              </w:rPr>
+              <w:t>dipesan</w:t>
+            </w:r>
+            <w:proofErr w:type="spellEnd"/>
+            <w:r>
+              <w:rPr>
+                <w:bCs/>
+              </w:rPr>
+              <w:t xml:space="preserve"> </w:t>
+            </w:r>
+            <w:proofErr w:type="spellStart"/>
+            <w:r>
+              <w:rPr>
+                <w:bCs/>
+              </w:rPr>
+              <w:t>tidak</w:t>
+            </w:r>
+            <w:proofErr w:type="spellEnd"/>
+            <w:r>
+              <w:rPr>
+                <w:bCs/>
+              </w:rPr>
+              <w:t xml:space="preserve"> </w:t>
+            </w:r>
+            <w:proofErr w:type="spellStart"/>
+            <w:r>
+              <w:rPr>
+                <w:bCs/>
+              </w:rPr>
+              <w:t>ada</w:t>
+            </w:r>
+            <w:proofErr w:type="spellEnd"/>
+            <w:r>
+              <w:rPr>
+                <w:bCs/>
+              </w:rPr>
+              <w:t xml:space="preserve"> </w:t>
+            </w:r>
+            <w:proofErr w:type="spellStart"/>
+            <w:r>
+              <w:rPr>
+                <w:bCs/>
+              </w:rPr>
+              <w:t>Pelanggan</w:t>
+            </w:r>
+            <w:proofErr w:type="spellEnd"/>
+            <w:r>
+              <w:rPr>
+                <w:bCs/>
+              </w:rPr>
+              <w:t xml:space="preserve"> </w:t>
+            </w:r>
+            <w:proofErr w:type="spellStart"/>
+            <w:r>
+              <w:rPr>
+                <w:bCs/>
+              </w:rPr>
+              <w:t>akan</w:t>
+            </w:r>
+            <w:proofErr w:type="spellEnd"/>
+            <w:r>
+              <w:rPr>
+                <w:bCs/>
+              </w:rPr>
+              <w:t xml:space="preserve"> </w:t>
+            </w:r>
+            <w:proofErr w:type="spellStart"/>
+            <w:r>
+              <w:rPr>
+                <w:bCs/>
+              </w:rPr>
+              <w:t>menekan</w:t>
+            </w:r>
+            <w:proofErr w:type="spellEnd"/>
+            <w:r>
+              <w:rPr>
+                <w:bCs/>
+              </w:rPr>
+              <w:t xml:space="preserve"> </w:t>
+            </w:r>
+            <w:proofErr w:type="spellStart"/>
+            <w:r>
+              <w:rPr>
+                <w:bCs/>
+              </w:rPr>
+              <w:t>tombol</w:t>
+            </w:r>
+            <w:proofErr w:type="spellEnd"/>
+            <w:r>
+              <w:rPr>
+                <w:bCs/>
+              </w:rPr>
+              <w:t xml:space="preserve"> </w:t>
+            </w:r>
+            <w:proofErr w:type="spellStart"/>
+            <w:r>
+              <w:rPr>
+                <w:bCs/>
+              </w:rPr>
+              <w:t>informasi</w:t>
+            </w:r>
+            <w:proofErr w:type="spellEnd"/>
+            <w:r>
+              <w:rPr>
+                <w:bCs/>
+              </w:rPr>
+              <w:t xml:space="preserve"> bill</w:t>
+            </w:r>
+          </w:p>
+        </w:tc>
+        <w:tc>
+          <w:tcPr>
+            <w:tcW w:w="4716" w:type="dxa"/>
+            <w:tcBorders>
+              <w:top w:val="single" w:sz="4" w:space="0" w:color="auto"/>
+              <w:left w:val="single" w:sz="4" w:space="0" w:color="auto"/>
+              <w:bottom w:val="single" w:sz="4" w:space="0" w:color="auto"/>
+              <w:right w:val="single" w:sz="4" w:space="0" w:color="auto"/>
+            </w:tcBorders>
+          </w:tcPr>
+          <w:p>
+            <w:pPr>
+              <w:pStyle w:val="ListParagraph"/>
+              <w:spacing w:after="200" w:line="276" w:lineRule="auto"/>
+              <w:ind w:left="1080"/>
+              <w:rPr>
+                <w:bCs/>
+              </w:rPr>
+            </w:pPr>
+          </w:p>
+        </w:tc>
+      </w:tr>
+      <w:tr>
+        <w:tc>
+          <w:tcPr>
+            <w:tcW w:w="4878" w:type="dxa"/>
+            <w:gridSpan w:val="2"/>
+            <w:tcBorders>
+              <w:top w:val="single" w:sz="4" w:space="0" w:color="auto"/>
+              <w:left w:val="single" w:sz="4" w:space="0" w:color="auto"/>
+              <w:bottom w:val="single" w:sz="4" w:space="0" w:color="auto"/>
+              <w:right w:val="single" w:sz="4" w:space="0" w:color="auto"/>
+            </w:tcBorders>
+          </w:tcPr>
+          <w:p>
+            <w:pPr>
+              <w:pStyle w:val="ListParagraph"/>
+              <w:ind w:left="1242"/>
+              <w:jc w:val="both"/>
+              <w:rPr>
+                <w:bCs/>
+              </w:rPr>
+            </w:pPr>
+          </w:p>
+        </w:tc>
+        <w:tc>
+          <w:tcPr>
+            <w:tcW w:w="4716" w:type="dxa"/>
+            <w:tcBorders>
+              <w:top w:val="single" w:sz="4" w:space="0" w:color="auto"/>
+              <w:left w:val="single" w:sz="4" w:space="0" w:color="auto"/>
+              <w:bottom w:val="single" w:sz="4" w:space="0" w:color="auto"/>
+              <w:right w:val="single" w:sz="4" w:space="0" w:color="auto"/>
+            </w:tcBorders>
+          </w:tcPr>
+          <w:p>
+            <w:pPr>
+              <w:pStyle w:val="ListParagraph"/>
+              <w:numPr>
+                <w:ilvl w:val="0"/>
+                <w:numId w:val="18"/>
+              </w:numPr>
+              <w:spacing w:after="200" w:line="276" w:lineRule="auto"/>
+              <w:rPr>
+                <w:bCs/>
+              </w:rPr>
+            </w:pPr>
+            <w:proofErr w:type="spellStart"/>
+            <w:r>
+              <w:rPr>
+                <w:bCs/>
+              </w:rPr>
+              <w:t>Sistem</w:t>
+            </w:r>
+            <w:proofErr w:type="spellEnd"/>
+            <w:r>
+              <w:rPr>
+                <w:bCs/>
+              </w:rPr>
+              <w:t xml:space="preserve"> </w:t>
+            </w:r>
+            <w:proofErr w:type="spellStart"/>
+            <w:r>
+              <w:rPr>
+                <w:bCs/>
+              </w:rPr>
+              <w:t>koki</w:t>
+            </w:r>
+            <w:proofErr w:type="spellEnd"/>
+            <w:r>
+              <w:rPr>
+                <w:bCs/>
+              </w:rPr>
+              <w:t xml:space="preserve"> </w:t>
+            </w:r>
+            <w:proofErr w:type="spellStart"/>
+            <w:r>
+              <w:rPr>
+                <w:bCs/>
+              </w:rPr>
+              <w:t>akan</w:t>
+            </w:r>
+            <w:proofErr w:type="spellEnd"/>
+            <w:r>
+              <w:rPr>
+                <w:bCs/>
+              </w:rPr>
+              <w:t xml:space="preserve"> </w:t>
+            </w:r>
+            <w:proofErr w:type="spellStart"/>
+            <w:r>
+              <w:rPr>
+                <w:bCs/>
+              </w:rPr>
+              <w:t>menolak</w:t>
+            </w:r>
+            <w:proofErr w:type="spellEnd"/>
+            <w:r>
+              <w:rPr>
+                <w:bCs/>
+              </w:rPr>
+              <w:t xml:space="preserve"> </w:t>
+            </w:r>
+            <w:proofErr w:type="spellStart"/>
+            <w:r>
+              <w:rPr>
+                <w:bCs/>
+              </w:rPr>
+              <w:t>dan</w:t>
+            </w:r>
+            <w:proofErr w:type="spellEnd"/>
+            <w:r>
+              <w:rPr>
+                <w:bCs/>
+              </w:rPr>
+              <w:t xml:space="preserve"> </w:t>
+            </w:r>
+            <w:proofErr w:type="spellStart"/>
+            <w:r>
+              <w:rPr>
+                <w:bCs/>
+              </w:rPr>
+              <w:t>memberikan</w:t>
+            </w:r>
+            <w:proofErr w:type="spellEnd"/>
+            <w:r>
+              <w:rPr>
+                <w:bCs/>
+              </w:rPr>
+              <w:t xml:space="preserve"> </w:t>
+            </w:r>
+            <w:proofErr w:type="spellStart"/>
+            <w:r>
+              <w:rPr>
+                <w:bCs/>
+              </w:rPr>
+              <w:t>notifikasi</w:t>
+            </w:r>
+            <w:proofErr w:type="spellEnd"/>
+            <w:r>
+              <w:rPr>
+                <w:bCs/>
+              </w:rPr>
+              <w:t xml:space="preserve"> </w:t>
+            </w:r>
+            <w:proofErr w:type="spellStart"/>
+            <w:r>
+              <w:rPr>
+                <w:bCs/>
+              </w:rPr>
+              <w:t>ke</w:t>
+            </w:r>
+            <w:proofErr w:type="spellEnd"/>
+            <w:r>
+              <w:rPr>
+                <w:bCs/>
+              </w:rPr>
+              <w:t xml:space="preserve"> </w:t>
+            </w:r>
+            <w:proofErr w:type="spellStart"/>
+            <w:r>
+              <w:rPr>
+                <w:bCs/>
+              </w:rPr>
+              <w:t>sistem</w:t>
+            </w:r>
+            <w:proofErr w:type="spellEnd"/>
+            <w:r>
+              <w:rPr>
+                <w:bCs/>
+              </w:rPr>
+              <w:t xml:space="preserve"> </w:t>
+            </w:r>
+            <w:proofErr w:type="spellStart"/>
+            <w:r>
+              <w:rPr>
+                <w:bCs/>
+              </w:rPr>
+              <w:t>pelanggan</w:t>
+            </w:r>
+            <w:proofErr w:type="spellEnd"/>
+            <w:r>
+              <w:rPr>
+                <w:bCs/>
+              </w:rPr>
+              <w:t xml:space="preserve"> </w:t>
+            </w:r>
+            <w:proofErr w:type="spellStart"/>
+            <w:r>
+              <w:rPr>
+                <w:bCs/>
+              </w:rPr>
+              <w:t>bahwa</w:t>
+            </w:r>
+            <w:proofErr w:type="spellEnd"/>
+            <w:r>
+              <w:rPr>
+                <w:bCs/>
+              </w:rPr>
+              <w:t xml:space="preserve"> </w:t>
+            </w:r>
+            <w:proofErr w:type="spellStart"/>
+            <w:r>
+              <w:rPr>
+                <w:bCs/>
+              </w:rPr>
+              <w:t>pesanan</w:t>
+            </w:r>
+            <w:proofErr w:type="spellEnd"/>
+            <w:r>
+              <w:rPr>
+                <w:bCs/>
+              </w:rPr>
+              <w:t xml:space="preserve"> </w:t>
+            </w:r>
+            <w:proofErr w:type="spellStart"/>
+            <w:r>
+              <w:rPr>
+                <w:bCs/>
+              </w:rPr>
+              <w:t>ditolak</w:t>
+            </w:r>
+            <w:proofErr w:type="spellEnd"/>
+          </w:p>
+        </w:tc>
+      </w:tr>
+      <w:tr>
+        <w:tc>
+          <w:tcPr>
+            <w:tcW w:w="2268" w:type="dxa"/>
+            <w:tcBorders>
+              <w:top w:val="single" w:sz="4" w:space="0" w:color="auto"/>
+              <w:left w:val="single" w:sz="4" w:space="0" w:color="auto"/>
+              <w:bottom w:val="single" w:sz="4" w:space="0" w:color="auto"/>
+              <w:right w:val="single" w:sz="4" w:space="0" w:color="auto"/>
+            </w:tcBorders>
+          </w:tcPr>
+          <w:p>
+            <w:pPr>
+              <w:rPr>
+                <w:b/>
+                <w:bCs/>
+              </w:rPr>
+            </w:pPr>
+            <w:r>
+              <w:rPr>
+                <w:b/>
+                <w:bCs/>
+              </w:rPr>
+              <w:lastRenderedPageBreak/>
               <w:t xml:space="preserve">Post </w:t>
             </w:r>
             <w:proofErr w:type="spellStart"/>
@@ -5766,6 +8748,95 @@
     </w:lvl>
   </w:abstractNum>
   <w:abstractNum w:abstractNumId="3">
+    <w:nsid w:val="1E5C73C0"/>
+    <w:multiLevelType w:val="hybridMultilevel"/>
+    <w:tmpl w:val="EBEC811C"/>
+    <w:lvl w:ilvl="0" w:tplc="0409000F">
+      <w:start w:val="1"/>
+      <w:numFmt w:val="decimal"/>
+      <w:lvlText w:val="%1."/>
+      <w:lvlJc w:val="left"/>
+      <w:pPr>
+        <w:ind w:left="720" w:hanging="360"/>
+      </w:pPr>
+      <w:rPr>
+        <w:rFonts w:hint="default"/>
+      </w:rPr>
+    </w:lvl>
+    <w:lvl w:ilvl="1" w:tplc="04090019" w:tentative="1">
+      <w:start w:val="1"/>
+      <w:numFmt w:val="lowerLetter"/>
+      <w:lvlText w:val="%2."/>
+      <w:lvlJc w:val="left"/>
+      <w:pPr>
+        <w:ind w:left="1440" w:hanging="360"/>
+      </w:pPr>
+    </w:lvl>
+    <w:lvl w:ilvl="2" w:tplc="0409001B" w:tentative="1">
+      <w:start w:val="1"/>
+      <w:numFmt w:val="lowerRoman"/>
+      <w:lvlText w:val="%3."/>
+      <w:lvlJc w:val="right"/>
+      <w:pPr>
+        <w:ind w:left="2160" w:hanging="180"/>
+      </w:pPr>
+    </w:lvl>
+    <w:lvl w:ilvl="3" w:tplc="0409000F" w:tentative="1">
+      <w:start w:val="1"/>
+      <w:numFmt w:val="decimal"/>
+      <w:lvlText w:val="%4."/>
+      <w:lvlJc w:val="left"/>
+      <w:pPr>
+        <w:ind w:left="2880" w:hanging="360"/>
+      </w:pPr>
+    </w:lvl>
+    <w:lvl w:ilvl="4" w:tplc="04090019" w:tentative="1">
+      <w:start w:val="1"/>
+      <w:numFmt w:val="lowerLetter"/>
+      <w:lvlText w:val="%5."/>
+      <w:lvlJc w:val="left"/>
+      <w:pPr>
+        <w:ind w:left="3600" w:hanging="360"/>
+      </w:pPr>
+    </w:lvl>
+    <w:lvl w:ilvl="5" w:tplc="0409001B" w:tentative="1">
+      <w:start w:val="1"/>
+      <w:numFmt w:val="lowerRoman"/>
+      <w:lvlText w:val="%6."/>
+      <w:lvlJc w:val="right"/>
+      <w:pPr>
+        <w:ind w:left="4320" w:hanging="180"/>
+      </w:pPr>
+    </w:lvl>
+    <w:lvl w:ilvl="6" w:tplc="0409000F" w:tentative="1">
+      <w:start w:val="1"/>
+      <w:numFmt w:val="decimal"/>
+      <w:lvlText w:val="%7."/>
+      <w:lvlJc w:val="left"/>
+      <w:pPr>
+        <w:ind w:left="5040" w:hanging="360"/>
+      </w:pPr>
+    </w:lvl>
+    <w:lvl w:ilvl="7" w:tplc="04090019" w:tentative="1">
+      <w:start w:val="1"/>
+      <w:numFmt w:val="lowerLetter"/>
+      <w:lvlText w:val="%8."/>
+      <w:lvlJc w:val="left"/>
+      <w:pPr>
+        <w:ind w:left="5760" w:hanging="360"/>
+      </w:pPr>
+    </w:lvl>
+    <w:lvl w:ilvl="8" w:tplc="0409001B" w:tentative="1">
+      <w:start w:val="1"/>
+      <w:numFmt w:val="lowerRoman"/>
+      <w:lvlText w:val="%9."/>
+      <w:lvlJc w:val="right"/>
+      <w:pPr>
+        <w:ind w:left="6480" w:hanging="180"/>
+      </w:pPr>
+    </w:lvl>
+  </w:abstractNum>
+  <w:abstractNum w:abstractNumId="4">
     <w:nsid w:val="237E41D4"/>
     <w:multiLevelType w:val="hybridMultilevel"/>
     <w:tmpl w:val="AEB255DA"/>
@@ -5854,7 +8925,96 @@
       </w:pPr>
     </w:lvl>
   </w:abstractNum>
-  <w:abstractNum w:abstractNumId="4">
+  <w:abstractNum w:abstractNumId="5">
+    <w:nsid w:val="28852A0E"/>
+    <w:multiLevelType w:val="hybridMultilevel"/>
+    <w:tmpl w:val="29CE43D2"/>
+    <w:lvl w:ilvl="0" w:tplc="0409000F">
+      <w:start w:val="1"/>
+      <w:numFmt w:val="decimal"/>
+      <w:lvlText w:val="%1."/>
+      <w:lvlJc w:val="left"/>
+      <w:pPr>
+        <w:ind w:left="720" w:hanging="360"/>
+      </w:pPr>
+      <w:rPr>
+        <w:rFonts w:hint="default"/>
+      </w:rPr>
+    </w:lvl>
+    <w:lvl w:ilvl="1" w:tplc="04090019" w:tentative="1">
+      <w:start w:val="1"/>
+      <w:numFmt w:val="lowerLetter"/>
+      <w:lvlText w:val="%2."/>
+      <w:lvlJc w:val="left"/>
+      <w:pPr>
+        <w:ind w:left="1440" w:hanging="360"/>
+      </w:pPr>
+    </w:lvl>
+    <w:lvl w:ilvl="2" w:tplc="0409001B" w:tentative="1">
+      <w:start w:val="1"/>
+      <w:numFmt w:val="lowerRoman"/>
+      <w:lvlText w:val="%3."/>
+      <w:lvlJc w:val="right"/>
+      <w:pPr>
+        <w:ind w:left="2160" w:hanging="180"/>
+      </w:pPr>
+    </w:lvl>
+    <w:lvl w:ilvl="3" w:tplc="0409000F" w:tentative="1">
+      <w:start w:val="1"/>
+      <w:numFmt w:val="decimal"/>
+      <w:lvlText w:val="%4."/>
+      <w:lvlJc w:val="left"/>
+      <w:pPr>
+        <w:ind w:left="2880" w:hanging="360"/>
+      </w:pPr>
+    </w:lvl>
+    <w:lvl w:ilvl="4" w:tplc="04090019" w:tentative="1">
+      <w:start w:val="1"/>
+      <w:numFmt w:val="lowerLetter"/>
+      <w:lvlText w:val="%5."/>
+      <w:lvlJc w:val="left"/>
+      <w:pPr>
+        <w:ind w:left="3600" w:hanging="360"/>
+      </w:pPr>
+    </w:lvl>
+    <w:lvl w:ilvl="5" w:tplc="0409001B" w:tentative="1">
+      <w:start w:val="1"/>
+      <w:numFmt w:val="lowerRoman"/>
+      <w:lvlText w:val="%6."/>
+      <w:lvlJc w:val="right"/>
+      <w:pPr>
+        <w:ind w:left="4320" w:hanging="180"/>
+      </w:pPr>
+    </w:lvl>
+    <w:lvl w:ilvl="6" w:tplc="0409000F" w:tentative="1">
+      <w:start w:val="1"/>
+      <w:numFmt w:val="decimal"/>
+      <w:lvlText w:val="%7."/>
+      <w:lvlJc w:val="left"/>
+      <w:pPr>
+        <w:ind w:left="5040" w:hanging="360"/>
+      </w:pPr>
+    </w:lvl>
+    <w:lvl w:ilvl="7" w:tplc="04090019" w:tentative="1">
+      <w:start w:val="1"/>
+      <w:numFmt w:val="lowerLetter"/>
+      <w:lvlText w:val="%8."/>
+      <w:lvlJc w:val="left"/>
+      <w:pPr>
+        <w:ind w:left="5760" w:hanging="360"/>
+      </w:pPr>
+    </w:lvl>
+    <w:lvl w:ilvl="8" w:tplc="0409001B" w:tentative="1">
+      <w:start w:val="1"/>
+      <w:numFmt w:val="lowerRoman"/>
+      <w:lvlText w:val="%9."/>
+      <w:lvlJc w:val="right"/>
+      <w:pPr>
+        <w:ind w:left="6480" w:hanging="180"/>
+      </w:pPr>
+    </w:lvl>
+  </w:abstractNum>
+  <w:abstractNum w:abstractNumId="6">
     <w:nsid w:val="373C2C37"/>
     <w:multiLevelType w:val="hybridMultilevel"/>
     <w:tmpl w:val="C8F260E6"/>
@@ -5943,7 +9103,7 @@
       </w:pPr>
     </w:lvl>
   </w:abstractNum>
-  <w:abstractNum w:abstractNumId="5">
+  <w:abstractNum w:abstractNumId="7">
     <w:nsid w:val="3D116B15"/>
     <w:multiLevelType w:val="hybridMultilevel"/>
     <w:tmpl w:val="4AB43FE4"/>
@@ -6032,7 +9192,7 @@
       </w:pPr>
     </w:lvl>
   </w:abstractNum>
-  <w:abstractNum w:abstractNumId="6">
+  <w:abstractNum w:abstractNumId="8">
     <w:nsid w:val="3EDC3FE4"/>
     <w:multiLevelType w:val="hybridMultilevel"/>
     <w:tmpl w:val="18ACC02E"/>
@@ -6121,7 +9281,96 @@
       </w:pPr>
     </w:lvl>
   </w:abstractNum>
-  <w:abstractNum w:abstractNumId="7">
+  <w:abstractNum w:abstractNumId="9">
+    <w:nsid w:val="40DD3292"/>
+    <w:multiLevelType w:val="hybridMultilevel"/>
+    <w:tmpl w:val="3A0C5002"/>
+    <w:lvl w:ilvl="0" w:tplc="0409000F">
+      <w:start w:val="1"/>
+      <w:numFmt w:val="decimal"/>
+      <w:lvlText w:val="%1."/>
+      <w:lvlJc w:val="left"/>
+      <w:pPr>
+        <w:ind w:left="720" w:hanging="360"/>
+      </w:pPr>
+      <w:rPr>
+        <w:rFonts w:hint="default"/>
+      </w:rPr>
+    </w:lvl>
+    <w:lvl w:ilvl="1" w:tplc="04090019" w:tentative="1">
+      <w:start w:val="1"/>
+      <w:numFmt w:val="lowerLetter"/>
+      <w:lvlText w:val="%2."/>
+      <w:lvlJc w:val="left"/>
+      <w:pPr>
+        <w:ind w:left="1440" w:hanging="360"/>
+      </w:pPr>
+    </w:lvl>
+    <w:lvl w:ilvl="2" w:tplc="0409001B" w:tentative="1">
+      <w:start w:val="1"/>
+      <w:numFmt w:val="lowerRoman"/>
+      <w:lvlText w:val="%3."/>
+      <w:lvlJc w:val="right"/>
+      <w:pPr>
+        <w:ind w:left="2160" w:hanging="180"/>
+      </w:pPr>
+    </w:lvl>
+    <w:lvl w:ilvl="3" w:tplc="0409000F" w:tentative="1">
+      <w:start w:val="1"/>
+      <w:numFmt w:val="decimal"/>
+      <w:lvlText w:val="%4."/>
+      <w:lvlJc w:val="left"/>
+      <w:pPr>
+        <w:ind w:left="2880" w:hanging="360"/>
+      </w:pPr>
+    </w:lvl>
+    <w:lvl w:ilvl="4" w:tplc="04090019" w:tentative="1">
+      <w:start w:val="1"/>
+      <w:numFmt w:val="lowerLetter"/>
+      <w:lvlText w:val="%5."/>
+      <w:lvlJc w:val="left"/>
+      <w:pPr>
+        <w:ind w:left="3600" w:hanging="360"/>
+      </w:pPr>
+    </w:lvl>
+    <w:lvl w:ilvl="5" w:tplc="0409001B" w:tentative="1">
+      <w:start w:val="1"/>
+      <w:numFmt w:val="lowerRoman"/>
+      <w:lvlText w:val="%6."/>
+      <w:lvlJc w:val="right"/>
+      <w:pPr>
+        <w:ind w:left="4320" w:hanging="180"/>
+      </w:pPr>
+    </w:lvl>
+    <w:lvl w:ilvl="6" w:tplc="0409000F" w:tentative="1">
+      <w:start w:val="1"/>
+      <w:numFmt w:val="decimal"/>
+      <w:lvlText w:val="%7."/>
+      <w:lvlJc w:val="left"/>
+      <w:pPr>
+        <w:ind w:left="5040" w:hanging="360"/>
+      </w:pPr>
+    </w:lvl>
+    <w:lvl w:ilvl="7" w:tplc="04090019" w:tentative="1">
+      <w:start w:val="1"/>
+      <w:numFmt w:val="lowerLetter"/>
+      <w:lvlText w:val="%8."/>
+      <w:lvlJc w:val="left"/>
+      <w:pPr>
+        <w:ind w:left="5760" w:hanging="360"/>
+      </w:pPr>
+    </w:lvl>
+    <w:lvl w:ilvl="8" w:tplc="0409001B" w:tentative="1">
+      <w:start w:val="1"/>
+      <w:numFmt w:val="lowerRoman"/>
+      <w:lvlText w:val="%9."/>
+      <w:lvlJc w:val="right"/>
+      <w:pPr>
+        <w:ind w:left="6480" w:hanging="180"/>
+      </w:pPr>
+    </w:lvl>
+  </w:abstractNum>
+  <w:abstractNum w:abstractNumId="10">
     <w:nsid w:val="58155EE2"/>
     <w:multiLevelType w:val="hybridMultilevel"/>
     <w:tmpl w:val="3FE6C766"/>
@@ -6210,7 +9459,7 @@
       </w:pPr>
     </w:lvl>
   </w:abstractNum>
-  <w:abstractNum w:abstractNumId="8">
+  <w:abstractNum w:abstractNumId="11">
     <w:nsid w:val="5E2502C0"/>
     <w:multiLevelType w:val="hybridMultilevel"/>
     <w:tmpl w:val="C0C28158"/>
@@ -6299,7 +9548,7 @@
       </w:pPr>
     </w:lvl>
   </w:abstractNum>
-  <w:abstractNum w:abstractNumId="9">
+  <w:abstractNum w:abstractNumId="12">
     <w:nsid w:val="604A325C"/>
     <w:multiLevelType w:val="hybridMultilevel"/>
     <w:tmpl w:val="864EBFE2"/>
@@ -6388,7 +9637,7 @@
       </w:pPr>
     </w:lvl>
   </w:abstractNum>
-  <w:abstractNum w:abstractNumId="10">
+  <w:abstractNum w:abstractNumId="13">
     <w:nsid w:val="66190BF1"/>
     <w:multiLevelType w:val="hybridMultilevel"/>
     <w:tmpl w:val="3D067ADE"/>
@@ -6477,7 +9726,7 @@
       </w:pPr>
     </w:lvl>
   </w:abstractNum>
-  <w:abstractNum w:abstractNumId="11">
+  <w:abstractNum w:abstractNumId="14">
     <w:nsid w:val="6AE21F3E"/>
     <w:multiLevelType w:val="hybridMultilevel"/>
     <w:tmpl w:val="06322D08"/>
@@ -6566,7 +9815,185 @@
       </w:pPr>
     </w:lvl>
   </w:abstractNum>
-  <w:abstractNum w:abstractNumId="12">
+  <w:abstractNum w:abstractNumId="15">
+    <w:nsid w:val="6E127F30"/>
+    <w:multiLevelType w:val="hybridMultilevel"/>
+    <w:tmpl w:val="864EBFE2"/>
+    <w:lvl w:ilvl="0" w:tplc="1D20A9D2">
+      <w:start w:val="1"/>
+      <w:numFmt w:val="decimal"/>
+      <w:lvlText w:val="%1."/>
+      <w:lvlJc w:val="left"/>
+      <w:pPr>
+        <w:ind w:left="1242" w:hanging="360"/>
+      </w:pPr>
+      <w:rPr>
+        <w:rFonts w:hint="default"/>
+      </w:rPr>
+    </w:lvl>
+    <w:lvl w:ilvl="1" w:tplc="04090019" w:tentative="1">
+      <w:start w:val="1"/>
+      <w:numFmt w:val="lowerLetter"/>
+      <w:lvlText w:val="%2."/>
+      <w:lvlJc w:val="left"/>
+      <w:pPr>
+        <w:ind w:left="1962" w:hanging="360"/>
+      </w:pPr>
+    </w:lvl>
+    <w:lvl w:ilvl="2" w:tplc="0409001B" w:tentative="1">
+      <w:start w:val="1"/>
+      <w:numFmt w:val="lowerRoman"/>
+      <w:lvlText w:val="%3."/>
+      <w:lvlJc w:val="right"/>
+      <w:pPr>
+        <w:ind w:left="2682" w:hanging="180"/>
+      </w:pPr>
+    </w:lvl>
+    <w:lvl w:ilvl="3" w:tplc="0409000F" w:tentative="1">
+      <w:start w:val="1"/>
+      <w:numFmt w:val="decimal"/>
+      <w:lvlText w:val="%4."/>
+      <w:lvlJc w:val="left"/>
+      <w:pPr>
+        <w:ind w:left="3402" w:hanging="360"/>
+      </w:pPr>
+    </w:lvl>
+    <w:lvl w:ilvl="4" w:tplc="04090019" w:tentative="1">
+      <w:start w:val="1"/>
+      <w:numFmt w:val="lowerLetter"/>
+      <w:lvlText w:val="%5."/>
+      <w:lvlJc w:val="left"/>
+      <w:pPr>
+        <w:ind w:left="4122" w:hanging="360"/>
+      </w:pPr>
+    </w:lvl>
+    <w:lvl w:ilvl="5" w:tplc="0409001B" w:tentative="1">
+      <w:start w:val="1"/>
+      <w:numFmt w:val="lowerRoman"/>
+      <w:lvlText w:val="%6."/>
+      <w:lvlJc w:val="right"/>
+      <w:pPr>
+        <w:ind w:left="4842" w:hanging="180"/>
+      </w:pPr>
+    </w:lvl>
+    <w:lvl w:ilvl="6" w:tplc="0409000F" w:tentative="1">
+      <w:start w:val="1"/>
+      <w:numFmt w:val="decimal"/>
+      <w:lvlText w:val="%7."/>
+      <w:lvlJc w:val="left"/>
+      <w:pPr>
+        <w:ind w:left="5562" w:hanging="360"/>
+      </w:pPr>
+    </w:lvl>
+    <w:lvl w:ilvl="7" w:tplc="04090019" w:tentative="1">
+      <w:start w:val="1"/>
+      <w:numFmt w:val="lowerLetter"/>
+      <w:lvlText w:val="%8."/>
+      <w:lvlJc w:val="left"/>
+      <w:pPr>
+        <w:ind w:left="6282" w:hanging="360"/>
+      </w:pPr>
+    </w:lvl>
+    <w:lvl w:ilvl="8" w:tplc="0409001B" w:tentative="1">
+      <w:start w:val="1"/>
+      <w:numFmt w:val="lowerRoman"/>
+      <w:lvlText w:val="%9."/>
+      <w:lvlJc w:val="right"/>
+      <w:pPr>
+        <w:ind w:left="7002" w:hanging="180"/>
+      </w:pPr>
+    </w:lvl>
+  </w:abstractNum>
+  <w:abstractNum w:abstractNumId="16">
+    <w:nsid w:val="6F4F09F5"/>
+    <w:multiLevelType w:val="hybridMultilevel"/>
+    <w:tmpl w:val="90D240D0"/>
+    <w:lvl w:ilvl="0" w:tplc="1D20A9D2">
+      <w:start w:val="1"/>
+      <w:numFmt w:val="decimal"/>
+      <w:lvlText w:val="%1."/>
+      <w:lvlJc w:val="left"/>
+      <w:pPr>
+        <w:ind w:left="1242" w:hanging="360"/>
+      </w:pPr>
+      <w:rPr>
+        <w:rFonts w:hint="default"/>
+      </w:rPr>
+    </w:lvl>
+    <w:lvl w:ilvl="1" w:tplc="04090019" w:tentative="1">
+      <w:start w:val="1"/>
+      <w:numFmt w:val="lowerLetter"/>
+      <w:lvlText w:val="%2."/>
+      <w:lvlJc w:val="left"/>
+      <w:pPr>
+        <w:ind w:left="1962" w:hanging="360"/>
+      </w:pPr>
+    </w:lvl>
+    <w:lvl w:ilvl="2" w:tplc="0409001B" w:tentative="1">
+      <w:start w:val="1"/>
+      <w:numFmt w:val="lowerRoman"/>
+      <w:lvlText w:val="%3."/>
+      <w:lvlJc w:val="right"/>
+      <w:pPr>
+        <w:ind w:left="2682" w:hanging="180"/>
+      </w:pPr>
+    </w:lvl>
+    <w:lvl w:ilvl="3" w:tplc="0409000F" w:tentative="1">
+      <w:start w:val="1"/>
+      <w:numFmt w:val="decimal"/>
+      <w:lvlText w:val="%4."/>
+      <w:lvlJc w:val="left"/>
+      <w:pPr>
+        <w:ind w:left="3402" w:hanging="360"/>
+      </w:pPr>
+    </w:lvl>
+    <w:lvl w:ilvl="4" w:tplc="04090019" w:tentative="1">
+      <w:start w:val="1"/>
+      <w:numFmt w:val="lowerLetter"/>
+      <w:lvlText w:val="%5."/>
+      <w:lvlJc w:val="left"/>
+      <w:pPr>
+        <w:ind w:left="4122" w:hanging="360"/>
+      </w:pPr>
+    </w:lvl>
+    <w:lvl w:ilvl="5" w:tplc="0409001B" w:tentative="1">
+      <w:start w:val="1"/>
+      <w:numFmt w:val="lowerRoman"/>
+      <w:lvlText w:val="%6."/>
+      <w:lvlJc w:val="right"/>
+      <w:pPr>
+        <w:ind w:left="4842" w:hanging="180"/>
+      </w:pPr>
+    </w:lvl>
+    <w:lvl w:ilvl="6" w:tplc="0409000F" w:tentative="1">
+      <w:start w:val="1"/>
+      <w:numFmt w:val="decimal"/>
+      <w:lvlText w:val="%7."/>
+      <w:lvlJc w:val="left"/>
+      <w:pPr>
+        <w:ind w:left="5562" w:hanging="360"/>
+      </w:pPr>
+    </w:lvl>
+    <w:lvl w:ilvl="7" w:tplc="04090019" w:tentative="1">
+      <w:start w:val="1"/>
+      <w:numFmt w:val="lowerLetter"/>
+      <w:lvlText w:val="%8."/>
+      <w:lvlJc w:val="left"/>
+      <w:pPr>
+        <w:ind w:left="6282" w:hanging="360"/>
+      </w:pPr>
+    </w:lvl>
+    <w:lvl w:ilvl="8" w:tplc="0409001B" w:tentative="1">
+      <w:start w:val="1"/>
+      <w:numFmt w:val="lowerRoman"/>
+      <w:lvlText w:val="%9."/>
+      <w:lvlJc w:val="right"/>
+      <w:pPr>
+        <w:ind w:left="7002" w:hanging="180"/>
+      </w:pPr>
+    </w:lvl>
+  </w:abstractNum>
+  <w:abstractNum w:abstractNumId="17">
     <w:nsid w:val="71BD28A1"/>
     <w:multiLevelType w:val="hybridMultilevel"/>
     <w:tmpl w:val="C8D42028"/>
@@ -6656,43 +10083,58 @@
     </w:lvl>
   </w:abstractNum>
   <w:num w:numId="1">
-    <w:abstractNumId w:val="5"/>
+    <w:abstractNumId w:val="7"/>
   </w:num>
   <w:num w:numId="2">
-    <w:abstractNumId w:val="12"/>
+    <w:abstractNumId w:val="17"/>
   </w:num>
   <w:num w:numId="3">
-    <w:abstractNumId w:val="4"/>
+    <w:abstractNumId w:val="6"/>
   </w:num>
   <w:num w:numId="4">
+    <w:abstractNumId w:val="14"/>
+  </w:num>
+  <w:num w:numId="5">
     <w:abstractNumId w:val="11"/>
   </w:num>
-  <w:num w:numId="5">
-    <w:abstractNumId w:val="8"/>
-  </w:num>
   <w:num w:numId="6">
-    <w:abstractNumId w:val="10"/>
+    <w:abstractNumId w:val="13"/>
   </w:num>
   <w:num w:numId="7">
-    <w:abstractNumId w:val="3"/>
+    <w:abstractNumId w:val="4"/>
   </w:num>
   <w:num w:numId="8">
     <w:abstractNumId w:val="1"/>
   </w:num>
   <w:num w:numId="9">
-    <w:abstractNumId w:val="9"/>
+    <w:abstractNumId w:val="12"/>
   </w:num>
   <w:num w:numId="10">
-    <w:abstractNumId w:val="7"/>
+    <w:abstractNumId w:val="10"/>
   </w:num>
   <w:num w:numId="11">
-    <w:abstractNumId w:val="6"/>
+    <w:abstractNumId w:val="8"/>
   </w:num>
   <w:num w:numId="12">
     <w:abstractNumId w:val="0"/>
   </w:num>
   <w:num w:numId="13">
     <w:abstractNumId w:val="2"/>
+  </w:num>
+  <w:num w:numId="14">
+    <w:abstractNumId w:val="15"/>
+  </w:num>
+  <w:num w:numId="15">
+    <w:abstractNumId w:val="16"/>
+  </w:num>
+  <w:num w:numId="16">
+    <w:abstractNumId w:val="5"/>
+  </w:num>
+  <w:num w:numId="17">
+    <w:abstractNumId w:val="9"/>
+  </w:num>
+  <w:num w:numId="18">
+    <w:abstractNumId w:val="3"/>
   </w:num>
 </w:numbering>
 </file>

</xml_diff>